<commit_message>
New versions of user guide. Old version renamed to reflect that it is ECAI specific.
</commit_message>
<xml_diff>
--- a/Recomputation_User_Guide.docx
+++ b/Recomputation_User_Guide.docx
@@ -22,7 +22,7 @@
           <w:szCs w:val="48"/>
           <w:lang w:val="en-GB"/>
         </w:rPr>
-        <w:t>Recomputation @ ECAI</w:t>
+        <w:t>Recomputation @ CP2015</w:t>
       </w:r>
     </w:p>
     <w:p>
@@ -109,7 +109,25 @@
           <w:szCs w:val="22"/>
           <w:lang w:val="en-GB"/>
         </w:rPr>
-        <w:t>the Recomputation @ ECAI website.</w:t>
+        <w:t xml:space="preserve">the </w:t>
+      </w:r>
+      <w:r>
+        <w:rPr>
+          <w:rFonts w:asciiTheme="majorHAnsi" w:hAnsiTheme="majorHAnsi"/>
+          <w:sz w:val="22"/>
+          <w:szCs w:val="22"/>
+          <w:lang w:val="en-GB"/>
+        </w:rPr>
+        <w:t>recomputation.org</w:t>
+      </w:r>
+      <w:r>
+        <w:rPr>
+          <w:rFonts w:asciiTheme="majorHAnsi" w:hAnsiTheme="majorHAnsi"/>
+          <w:sz w:val="22"/>
+          <w:szCs w:val="22"/>
+          <w:lang w:val="en-GB"/>
+        </w:rPr>
+        <w:t xml:space="preserve"> website.</w:t>
       </w:r>
     </w:p>
     <w:p>
@@ -157,7 +175,25 @@
           <w:szCs w:val="22"/>
           <w:lang w:val="en-GB"/>
         </w:rPr>
-        <w:t>The following is required prior to using the Recomputation @ ECAI website.</w:t>
+        <w:t xml:space="preserve">The following is required prior to using the </w:t>
+      </w:r>
+      <w:r>
+        <w:rPr>
+          <w:rFonts w:asciiTheme="majorHAnsi" w:hAnsiTheme="majorHAnsi"/>
+          <w:sz w:val="22"/>
+          <w:szCs w:val="22"/>
+          <w:lang w:val="en-GB"/>
+        </w:rPr>
+        <w:t>recomputation.org</w:t>
+      </w:r>
+      <w:r>
+        <w:rPr>
+          <w:rFonts w:asciiTheme="majorHAnsi" w:hAnsiTheme="majorHAnsi"/>
+          <w:sz w:val="22"/>
+          <w:szCs w:val="22"/>
+          <w:lang w:val="en-GB"/>
+        </w:rPr>
+        <w:t xml:space="preserve"> website.</w:t>
       </w:r>
     </w:p>
     <w:p>
@@ -281,7 +317,16 @@
           <w:szCs w:val="22"/>
           <w:lang w:val="en-GB"/>
         </w:rPr>
-        <w:t xml:space="preserve">Recomputation @ ECAI website does not </w:t>
+        <w:t>recomputation.org</w:t>
+      </w:r>
+      <w:r>
+        <w:rPr>
+          <w:rFonts w:asciiTheme="majorHAnsi" w:hAnsiTheme="majorHAnsi"/>
+          <w:sz w:val="22"/>
+          <w:szCs w:val="22"/>
+          <w:lang w:val="en-GB"/>
+        </w:rPr>
+        <w:t xml:space="preserve"> website does not </w:t>
       </w:r>
       <w:r>
         <w:rPr>
@@ -455,7 +500,7 @@
           <w:szCs w:val="32"/>
           <w:lang w:val="en-GB"/>
         </w:rPr>
-        <w:t>Signing in to the Rec</w:t>
+        <w:t xml:space="preserve">Signing in to the </w:t>
       </w:r>
       <w:r>
         <w:rPr>
@@ -465,7 +510,7 @@
           <w:szCs w:val="32"/>
           <w:lang w:val="en-GB"/>
         </w:rPr>
-        <w:t>o</w:t>
+        <w:t>recomputation.org</w:t>
       </w:r>
       <w:r>
         <w:rPr>
@@ -475,27 +520,7 @@
           <w:szCs w:val="32"/>
           <w:lang w:val="en-GB"/>
         </w:rPr>
-        <w:t>mpu</w:t>
-      </w:r>
-      <w:r>
-        <w:rPr>
-          <w:rFonts w:asciiTheme="majorHAnsi" w:hAnsiTheme="majorHAnsi"/>
-          <w:color w:val="000000" w:themeColor="text1"/>
-          <w:sz w:val="32"/>
-          <w:szCs w:val="32"/>
-          <w:lang w:val="en-GB"/>
-        </w:rPr>
-        <w:t>t</w:t>
-      </w:r>
-      <w:r>
-        <w:rPr>
-          <w:rFonts w:asciiTheme="majorHAnsi" w:hAnsiTheme="majorHAnsi"/>
-          <w:color w:val="000000" w:themeColor="text1"/>
-          <w:sz w:val="32"/>
-          <w:szCs w:val="32"/>
-          <w:lang w:val="en-GB"/>
-        </w:rPr>
-        <w:t>ation @ ECAI website</w:t>
+        <w:t xml:space="preserve"> website</w:t>
       </w:r>
     </w:p>
     <w:p>
@@ -557,7 +582,7 @@
             <w:szCs w:val="22"/>
             <w:lang w:val="en-GB"/>
           </w:rPr>
-          <w:t>https://kininvie.cs.st-andrews.ac.uk:8443</w:t>
+          <w:t>https://recomputation.org/recomputator</w:t>
         </w:r>
       </w:hyperlink>
     </w:p>
@@ -696,7 +721,25 @@
           <w:szCs w:val="22"/>
           <w:lang w:val="en-GB"/>
         </w:rPr>
-        <w:t xml:space="preserve"> the browser to proceed displaying the page.</w:t>
+        <w:t xml:space="preserve"> the browser to proceed </w:t>
+      </w:r>
+      <w:r>
+        <w:rPr>
+          <w:rFonts w:asciiTheme="majorHAnsi" w:hAnsiTheme="majorHAnsi"/>
+          <w:sz w:val="22"/>
+          <w:szCs w:val="22"/>
+          <w:lang w:val="en-GB"/>
+        </w:rPr>
+        <w:t xml:space="preserve">with </w:t>
+      </w:r>
+      <w:r>
+        <w:rPr>
+          <w:rFonts w:asciiTheme="majorHAnsi" w:hAnsiTheme="majorHAnsi"/>
+          <w:sz w:val="22"/>
+          <w:szCs w:val="22"/>
+          <w:lang w:val="en-GB"/>
+        </w:rPr>
+        <w:t>displaying the page.</w:t>
       </w:r>
     </w:p>
     <w:p>
@@ -713,10 +756,10 @@
           <w:noProof/>
         </w:rPr>
         <w:drawing>
-          <wp:inline distT="0" distB="0" distL="0" distR="0" wp14:anchorId="2B98C6D9" wp14:editId="6B2A5BAC">
-            <wp:extent cx="5823585" cy="2261870"/>
-            <wp:effectExtent l="25400" t="25400" r="94615" b="100330"/>
-            <wp:docPr id="3" name="Picture 3" descr="Macbook SSD:Users:Luki:Desktop:Screen Shot 2014-07-16 at 12.24.52.png"/>
+          <wp:inline distT="0" distB="0" distL="0" distR="0" wp14:anchorId="3B02581A" wp14:editId="2405C0D1">
+            <wp:extent cx="5828030" cy="2594610"/>
+            <wp:effectExtent l="0" t="0" r="0" b="0"/>
+            <wp:docPr id="6" name="Picture 6"/>
             <wp:cNvGraphicFramePr>
               <a:graphicFrameLocks xmlns:a="http://schemas.openxmlformats.org/drawingml/2006/main" noChangeAspect="1"/>
             </wp:cNvGraphicFramePr>
@@ -724,10 +767,8 @@
               <a:graphicData uri="http://schemas.openxmlformats.org/drawingml/2006/picture">
                 <pic:pic xmlns:pic="http://schemas.openxmlformats.org/drawingml/2006/picture">
                   <pic:nvPicPr>
-                    <pic:cNvPr id="1" name="Picture 3" descr="Macbook SSD:Users:Luki:Desktop:Screen Shot 2014-07-16 at 12.24.52.png"/>
-                    <pic:cNvPicPr>
-                      <a:picLocks noChangeAspect="1" noChangeArrowheads="1"/>
-                    </pic:cNvPicPr>
+                    <pic:cNvPr id="0" name="untrusted_connection.tiff"/>
+                    <pic:cNvPicPr/>
                   </pic:nvPicPr>
                   <pic:blipFill>
                     <a:blip r:embed="rId11">
@@ -737,7 +778,454 @@
                         </a:ext>
                       </a:extLst>
                     </a:blip>
-                    <a:srcRect/>
+                    <a:stretch>
+                      <a:fillRect/>
+                    </a:stretch>
+                  </pic:blipFill>
+                  <pic:spPr>
+                    <a:xfrm>
+                      <a:off x="0" y="0"/>
+                      <a:ext cx="5828030" cy="2594610"/>
+                    </a:xfrm>
+                    <a:prstGeom prst="rect">
+                      <a:avLst/>
+                    </a:prstGeom>
+                  </pic:spPr>
+                </pic:pic>
+              </a:graphicData>
+            </a:graphic>
+          </wp:inline>
+        </w:drawing>
+      </w:r>
+    </w:p>
+    <w:p>
+      <w:pPr>
+        <w:spacing w:before="80"/>
+        <w:jc w:val="both"/>
+        <w:rPr>
+          <w:rFonts w:asciiTheme="majorHAnsi" w:hAnsiTheme="majorHAnsi"/>
+          <w:sz w:val="22"/>
+          <w:szCs w:val="22"/>
+          <w:lang w:val="en-GB"/>
+        </w:rPr>
+      </w:pPr>
+      <w:r>
+        <w:rPr>
+          <w:rFonts w:asciiTheme="majorHAnsi" w:hAnsiTheme="majorHAnsi"/>
+          <w:sz w:val="22"/>
+          <w:szCs w:val="22"/>
+          <w:lang w:val="en-GB"/>
+        </w:rPr>
+        <w:t xml:space="preserve">The </w:t>
+      </w:r>
+      <w:r>
+        <w:rPr>
+          <w:rFonts w:asciiTheme="majorHAnsi" w:hAnsiTheme="majorHAnsi"/>
+          <w:sz w:val="22"/>
+          <w:szCs w:val="22"/>
+          <w:lang w:val="en-GB"/>
+        </w:rPr>
+        <w:t>browser will next take you to the login page at GitHub where you will need to enter the login name and password of your GitHub account. Note that this information is completely transparent to the</w:t>
+      </w:r>
+      <w:r>
+        <w:rPr>
+          <w:rFonts w:asciiTheme="majorHAnsi" w:hAnsiTheme="majorHAnsi"/>
+          <w:sz w:val="22"/>
+          <w:szCs w:val="22"/>
+          <w:lang w:val="en-GB"/>
+        </w:rPr>
+        <w:t xml:space="preserve"> </w:t>
+      </w:r>
+      <w:r>
+        <w:rPr>
+          <w:rFonts w:asciiTheme="majorHAnsi" w:hAnsiTheme="majorHAnsi"/>
+          <w:sz w:val="22"/>
+          <w:szCs w:val="22"/>
+          <w:lang w:val="en-GB"/>
+        </w:rPr>
+        <w:t>recomputation.org</w:t>
+      </w:r>
+      <w:r>
+        <w:rPr>
+          <w:rFonts w:asciiTheme="majorHAnsi" w:hAnsiTheme="majorHAnsi"/>
+          <w:sz w:val="22"/>
+          <w:szCs w:val="22"/>
+          <w:lang w:val="en-GB"/>
+        </w:rPr>
+        <w:t xml:space="preserve"> website.</w:t>
+      </w:r>
+      <w:r>
+        <w:rPr>
+          <w:rFonts w:asciiTheme="majorHAnsi" w:hAnsiTheme="majorHAnsi"/>
+          <w:sz w:val="22"/>
+          <w:szCs w:val="22"/>
+          <w:lang w:val="en-GB"/>
+        </w:rPr>
+        <w:t xml:space="preserve"> GitHub will </w:t>
+      </w:r>
+      <w:r>
+        <w:rPr>
+          <w:rFonts w:asciiTheme="majorHAnsi" w:hAnsiTheme="majorHAnsi"/>
+          <w:sz w:val="22"/>
+          <w:szCs w:val="22"/>
+          <w:lang w:val="en-GB"/>
+        </w:rPr>
+        <w:t xml:space="preserve">also prompt you to grant </w:t>
+      </w:r>
+      <w:r>
+        <w:rPr>
+          <w:rFonts w:asciiTheme="majorHAnsi" w:hAnsiTheme="majorHAnsi"/>
+          <w:sz w:val="22"/>
+          <w:szCs w:val="22"/>
+          <w:lang w:val="en-GB"/>
+        </w:rPr>
+        <w:t>permission</w:t>
+      </w:r>
+      <w:r>
+        <w:rPr>
+          <w:rFonts w:asciiTheme="majorHAnsi" w:hAnsiTheme="majorHAnsi"/>
+          <w:sz w:val="22"/>
+          <w:szCs w:val="22"/>
+          <w:lang w:val="en-GB"/>
+        </w:rPr>
+        <w:t xml:space="preserve"> </w:t>
+      </w:r>
+      <w:r>
+        <w:rPr>
+          <w:rFonts w:asciiTheme="majorHAnsi" w:hAnsiTheme="majorHAnsi"/>
+          <w:sz w:val="22"/>
+          <w:szCs w:val="22"/>
+          <w:lang w:val="en-GB"/>
+        </w:rPr>
+        <w:t>to “Recomputation” to access public data in</w:t>
+      </w:r>
+      <w:r>
+        <w:rPr>
+          <w:rFonts w:asciiTheme="majorHAnsi" w:hAnsiTheme="majorHAnsi"/>
+          <w:sz w:val="22"/>
+          <w:szCs w:val="22"/>
+          <w:lang w:val="en-GB"/>
+        </w:rPr>
+        <w:t xml:space="preserve"> your</w:t>
+      </w:r>
+      <w:r>
+        <w:rPr>
+          <w:rFonts w:asciiTheme="majorHAnsi" w:hAnsiTheme="majorHAnsi"/>
+          <w:sz w:val="22"/>
+          <w:szCs w:val="22"/>
+          <w:lang w:val="en-GB"/>
+        </w:rPr>
+        <w:t xml:space="preserve"> GitHub</w:t>
+      </w:r>
+      <w:r>
+        <w:rPr>
+          <w:rFonts w:asciiTheme="majorHAnsi" w:hAnsiTheme="majorHAnsi"/>
+          <w:sz w:val="22"/>
+          <w:szCs w:val="22"/>
+          <w:lang w:val="en-GB"/>
+        </w:rPr>
+        <w:t xml:space="preserve"> account</w:t>
+      </w:r>
+      <w:r>
+        <w:rPr>
+          <w:rFonts w:asciiTheme="majorHAnsi" w:hAnsiTheme="majorHAnsi"/>
+          <w:sz w:val="22"/>
+          <w:szCs w:val="22"/>
+          <w:lang w:val="en-GB"/>
+        </w:rPr>
+        <w:t>.</w:t>
+      </w:r>
+    </w:p>
+    <w:p>
+      <w:pPr>
+        <w:pStyle w:val="ListParagraph"/>
+        <w:numPr>
+          <w:ilvl w:val="0"/>
+          <w:numId w:val="2"/>
+        </w:numPr>
+        <w:spacing w:before="400" w:after="160"/>
+        <w:ind w:left="567" w:hanging="567"/>
+        <w:contextualSpacing w:val="0"/>
+        <w:rPr>
+          <w:rFonts w:asciiTheme="majorHAnsi" w:hAnsiTheme="majorHAnsi"/>
+          <w:color w:val="000000" w:themeColor="text1"/>
+          <w:sz w:val="32"/>
+          <w:szCs w:val="32"/>
+          <w:lang w:val="en-GB"/>
+        </w:rPr>
+      </w:pPr>
+      <w:r>
+        <w:rPr>
+          <w:rFonts w:asciiTheme="majorHAnsi" w:hAnsiTheme="majorHAnsi"/>
+          <w:color w:val="000000" w:themeColor="text1"/>
+          <w:sz w:val="32"/>
+          <w:szCs w:val="32"/>
+          <w:lang w:val="en-GB"/>
+        </w:rPr>
+        <w:lastRenderedPageBreak/>
+        <w:t>Creating a VM for Recomput</w:t>
+      </w:r>
+      <w:r>
+        <w:rPr>
+          <w:rFonts w:asciiTheme="majorHAnsi" w:hAnsiTheme="majorHAnsi"/>
+          <w:color w:val="000000" w:themeColor="text1"/>
+          <w:sz w:val="32"/>
+          <w:szCs w:val="32"/>
+          <w:lang w:val="en-GB"/>
+        </w:rPr>
+        <w:t>ing an</w:t>
+      </w:r>
+      <w:r>
+        <w:rPr>
+          <w:rFonts w:asciiTheme="majorHAnsi" w:hAnsiTheme="majorHAnsi"/>
+          <w:color w:val="000000" w:themeColor="text1"/>
+          <w:sz w:val="32"/>
+          <w:szCs w:val="32"/>
+          <w:lang w:val="en-GB"/>
+        </w:rPr>
+        <w:t xml:space="preserve"> Experiment</w:t>
+      </w:r>
+    </w:p>
+    <w:p>
+      <w:pPr>
+        <w:spacing w:before="80"/>
+        <w:jc w:val="both"/>
+        <w:rPr>
+          <w:rFonts w:asciiTheme="majorHAnsi" w:hAnsiTheme="majorHAnsi"/>
+          <w:sz w:val="22"/>
+          <w:szCs w:val="22"/>
+          <w:lang w:val="en-GB"/>
+        </w:rPr>
+      </w:pPr>
+      <w:r>
+        <w:rPr>
+          <w:rFonts w:asciiTheme="majorHAnsi" w:hAnsiTheme="majorHAnsi"/>
+          <w:sz w:val="22"/>
+          <w:szCs w:val="22"/>
+          <w:lang w:val="en-GB"/>
+        </w:rPr>
+        <w:t>After</w:t>
+      </w:r>
+      <w:r>
+        <w:rPr>
+          <w:rFonts w:asciiTheme="majorHAnsi" w:hAnsiTheme="majorHAnsi"/>
+          <w:sz w:val="22"/>
+          <w:szCs w:val="22"/>
+          <w:lang w:val="en-GB"/>
+        </w:rPr>
+        <w:t xml:space="preserve"> you have successfully authe</w:t>
+      </w:r>
+      <w:r>
+        <w:rPr>
+          <w:rFonts w:asciiTheme="majorHAnsi" w:hAnsiTheme="majorHAnsi"/>
+          <w:sz w:val="22"/>
+          <w:szCs w:val="22"/>
+          <w:lang w:val="en-GB"/>
+        </w:rPr>
+        <w:t xml:space="preserve">nticated </w:t>
+      </w:r>
+      <w:r>
+        <w:rPr>
+          <w:rFonts w:asciiTheme="majorHAnsi" w:hAnsiTheme="majorHAnsi"/>
+          <w:sz w:val="22"/>
+          <w:szCs w:val="22"/>
+          <w:lang w:val="en-GB"/>
+        </w:rPr>
+        <w:t>using</w:t>
+      </w:r>
+      <w:r>
+        <w:rPr>
+          <w:rFonts w:asciiTheme="majorHAnsi" w:hAnsiTheme="majorHAnsi"/>
+          <w:sz w:val="22"/>
+          <w:szCs w:val="22"/>
+          <w:lang w:val="en-GB"/>
+        </w:rPr>
+        <w:t xml:space="preserve"> </w:t>
+      </w:r>
+      <w:r>
+        <w:rPr>
+          <w:rFonts w:asciiTheme="majorHAnsi" w:hAnsiTheme="majorHAnsi"/>
+          <w:sz w:val="22"/>
+          <w:szCs w:val="22"/>
+          <w:lang w:val="en-GB"/>
+        </w:rPr>
+        <w:t xml:space="preserve">your </w:t>
+      </w:r>
+      <w:r>
+        <w:rPr>
+          <w:rFonts w:asciiTheme="majorHAnsi" w:hAnsiTheme="majorHAnsi"/>
+          <w:sz w:val="22"/>
+          <w:szCs w:val="22"/>
+          <w:lang w:val="en-GB"/>
+        </w:rPr>
+        <w:t>GitHu</w:t>
+      </w:r>
+      <w:r>
+        <w:rPr>
+          <w:rFonts w:asciiTheme="majorHAnsi" w:hAnsiTheme="majorHAnsi"/>
+          <w:sz w:val="22"/>
+          <w:szCs w:val="22"/>
+          <w:lang w:val="en-GB"/>
+        </w:rPr>
+        <w:t>b</w:t>
+      </w:r>
+      <w:r>
+        <w:rPr>
+          <w:rFonts w:asciiTheme="majorHAnsi" w:hAnsiTheme="majorHAnsi"/>
+          <w:sz w:val="22"/>
+          <w:szCs w:val="22"/>
+          <w:lang w:val="en-GB"/>
+        </w:rPr>
+        <w:t xml:space="preserve"> account</w:t>
+      </w:r>
+      <w:r>
+        <w:rPr>
+          <w:rFonts w:asciiTheme="majorHAnsi" w:hAnsiTheme="majorHAnsi"/>
+          <w:sz w:val="22"/>
+          <w:szCs w:val="22"/>
+          <w:lang w:val="en-GB"/>
+        </w:rPr>
+        <w:t xml:space="preserve">, the </w:t>
+      </w:r>
+      <w:r>
+        <w:rPr>
+          <w:rFonts w:asciiTheme="majorHAnsi" w:hAnsiTheme="majorHAnsi"/>
+          <w:sz w:val="22"/>
+          <w:szCs w:val="22"/>
+          <w:lang w:val="en-GB"/>
+        </w:rPr>
+        <w:t>landing</w:t>
+      </w:r>
+      <w:r>
+        <w:rPr>
+          <w:rFonts w:asciiTheme="majorHAnsi" w:hAnsiTheme="majorHAnsi"/>
+          <w:sz w:val="22"/>
+          <w:szCs w:val="22"/>
+          <w:lang w:val="en-GB"/>
+        </w:rPr>
+        <w:t xml:space="preserve"> page of </w:t>
+      </w:r>
+      <w:r>
+        <w:rPr>
+          <w:rFonts w:asciiTheme="majorHAnsi" w:hAnsiTheme="majorHAnsi"/>
+          <w:sz w:val="22"/>
+          <w:szCs w:val="22"/>
+          <w:lang w:val="en-GB"/>
+        </w:rPr>
+        <w:t xml:space="preserve">your account </w:t>
+      </w:r>
+      <w:r>
+        <w:rPr>
+          <w:rFonts w:asciiTheme="majorHAnsi" w:hAnsiTheme="majorHAnsi"/>
+          <w:sz w:val="22"/>
+          <w:szCs w:val="22"/>
+          <w:lang w:val="en-GB"/>
+        </w:rPr>
+        <w:t>at</w:t>
+      </w:r>
+      <w:r>
+        <w:rPr>
+          <w:rFonts w:asciiTheme="majorHAnsi" w:hAnsiTheme="majorHAnsi"/>
+          <w:sz w:val="22"/>
+          <w:szCs w:val="22"/>
+          <w:lang w:val="en-GB"/>
+        </w:rPr>
+        <w:t xml:space="preserve"> </w:t>
+      </w:r>
+      <w:r>
+        <w:rPr>
+          <w:rFonts w:asciiTheme="majorHAnsi" w:hAnsiTheme="majorHAnsi"/>
+          <w:sz w:val="22"/>
+          <w:szCs w:val="22"/>
+          <w:lang w:val="en-GB"/>
+        </w:rPr>
+        <w:t>recomputation.org</w:t>
+      </w:r>
+      <w:r>
+        <w:rPr>
+          <w:rFonts w:asciiTheme="majorHAnsi" w:hAnsiTheme="majorHAnsi"/>
+          <w:sz w:val="22"/>
+          <w:szCs w:val="22"/>
+          <w:lang w:val="en-GB"/>
+        </w:rPr>
+        <w:t xml:space="preserve"> </w:t>
+      </w:r>
+      <w:r>
+        <w:rPr>
+          <w:rFonts w:asciiTheme="majorHAnsi" w:hAnsiTheme="majorHAnsi"/>
+          <w:sz w:val="22"/>
+          <w:szCs w:val="22"/>
+          <w:lang w:val="en-GB"/>
+        </w:rPr>
+        <w:t>will be</w:t>
+      </w:r>
+      <w:r>
+        <w:rPr>
+          <w:rFonts w:asciiTheme="majorHAnsi" w:hAnsiTheme="majorHAnsi"/>
+          <w:sz w:val="22"/>
+          <w:szCs w:val="22"/>
+          <w:lang w:val="en-GB"/>
+        </w:rPr>
+        <w:t xml:space="preserve"> shown to you.</w:t>
+      </w:r>
+      <w:r>
+        <w:rPr>
+          <w:rFonts w:asciiTheme="majorHAnsi" w:hAnsiTheme="majorHAnsi"/>
+          <w:sz w:val="22"/>
+          <w:szCs w:val="22"/>
+          <w:lang w:val="en-GB"/>
+        </w:rPr>
+        <w:t xml:space="preserve"> As you have not yet created a VM, the </w:t>
+      </w:r>
+      <w:r>
+        <w:rPr>
+          <w:rFonts w:asciiTheme="majorHAnsi" w:hAnsiTheme="majorHAnsi"/>
+          <w:sz w:val="22"/>
+          <w:szCs w:val="22"/>
+          <w:lang w:val="en-GB"/>
+        </w:rPr>
+        <w:t>landing page should look as follows.</w:t>
+      </w:r>
+    </w:p>
+    <w:p>
+      <w:pPr>
+        <w:spacing w:before="80"/>
+        <w:jc w:val="both"/>
+        <w:rPr>
+          <w:rFonts w:asciiTheme="majorHAnsi" w:hAnsiTheme="majorHAnsi"/>
+          <w:lang w:val="en-GB"/>
+        </w:rPr>
+      </w:pPr>
+      <w:r>
+        <w:rPr>
+          <w:rFonts w:asciiTheme="majorHAnsi" w:hAnsiTheme="majorHAnsi"/>
+          <w:noProof/>
+        </w:rPr>
+        <w:drawing>
+          <wp:inline distT="0" distB="0" distL="0" distR="0" wp14:anchorId="0B74BF37" wp14:editId="12E23A0E">
+            <wp:extent cx="5794115" cy="1953895"/>
+            <wp:effectExtent l="25400" t="25400" r="99060" b="103505"/>
+            <wp:docPr id="1" name="Picture 1"/>
+            <wp:cNvGraphicFramePr>
+              <a:graphicFrameLocks xmlns:a="http://schemas.openxmlformats.org/drawingml/2006/main" noChangeAspect="1"/>
+            </wp:cNvGraphicFramePr>
+            <a:graphic xmlns:a="http://schemas.openxmlformats.org/drawingml/2006/main">
+              <a:graphicData uri="http://schemas.openxmlformats.org/drawingml/2006/picture">
+                <pic:pic xmlns:pic="http://schemas.openxmlformats.org/drawingml/2006/picture">
+                  <pic:nvPicPr>
+                    <pic:cNvPr id="2" name="Picture 1" descr="Macbook SSD:Users:Luki:Desktop:Screen Shot 2014-07-16 at 14.13.22.png"/>
+                    <pic:cNvPicPr>
+                      <a:picLocks noChangeAspect="1" noChangeArrowheads="1"/>
+                    </pic:cNvPicPr>
+                  </pic:nvPicPr>
+                  <pic:blipFill>
+                    <a:blip r:embed="rId12">
+                      <a:extLst>
+                        <a:ext uri="{28A0092B-C50C-407E-A947-70E740481C1C}">
+                          <a14:useLocalDpi xmlns:a14="http://schemas.microsoft.com/office/drawing/2010/main" val="0"/>
+                        </a:ext>
+                      </a:extLst>
+                    </a:blip>
                     <a:stretch>
                       <a:fillRect/>
                     </a:stretch>
@@ -745,7 +1233,7 @@
                   <pic:spPr bwMode="auto">
                     <a:xfrm>
                       <a:off x="0" y="0"/>
-                      <a:ext cx="5823585" cy="2261870"/>
+                      <a:ext cx="5794115" cy="1953895"/>
                     </a:xfrm>
                     <a:prstGeom prst="rect">
                       <a:avLst/>
@@ -787,115 +1275,7 @@
           <w:szCs w:val="22"/>
           <w:lang w:val="en-GB"/>
         </w:rPr>
-        <w:t xml:space="preserve">The </w:t>
-      </w:r>
-      <w:r>
-        <w:rPr>
-          <w:rFonts w:asciiTheme="majorHAnsi" w:hAnsiTheme="majorHAnsi"/>
-          <w:sz w:val="22"/>
-          <w:szCs w:val="22"/>
-          <w:lang w:val="en-GB"/>
-        </w:rPr>
-        <w:t>browser will next take you to the login page at GitHub where you will need to enter the login name and password of your GitHub account. Note that this information is completely transparent to the</w:t>
-      </w:r>
-      <w:r>
-        <w:rPr>
-          <w:rFonts w:asciiTheme="majorHAnsi" w:hAnsiTheme="majorHAnsi"/>
-          <w:sz w:val="22"/>
-          <w:szCs w:val="22"/>
-          <w:lang w:val="en-GB"/>
-        </w:rPr>
-        <w:t xml:space="preserve"> </w:t>
-      </w:r>
-      <w:r>
-        <w:rPr>
-          <w:rFonts w:asciiTheme="majorHAnsi" w:hAnsiTheme="majorHAnsi"/>
-          <w:sz w:val="22"/>
-          <w:szCs w:val="22"/>
-          <w:lang w:val="en-GB"/>
-        </w:rPr>
-        <w:t>Recomputation @ ECAI website.</w:t>
-      </w:r>
-      <w:r>
-        <w:rPr>
-          <w:rFonts w:asciiTheme="majorHAnsi" w:hAnsiTheme="majorHAnsi"/>
-          <w:sz w:val="22"/>
-          <w:szCs w:val="22"/>
-          <w:lang w:val="en-GB"/>
-        </w:rPr>
-        <w:t xml:space="preserve"> GitHub will </w:t>
-      </w:r>
-      <w:r>
-        <w:rPr>
-          <w:rFonts w:asciiTheme="majorHAnsi" w:hAnsiTheme="majorHAnsi"/>
-          <w:sz w:val="22"/>
-          <w:szCs w:val="22"/>
-          <w:lang w:val="en-GB"/>
-        </w:rPr>
-        <w:t xml:space="preserve">also prompt you to grant </w:t>
-      </w:r>
-      <w:r>
-        <w:rPr>
-          <w:rFonts w:asciiTheme="majorHAnsi" w:hAnsiTheme="majorHAnsi"/>
-          <w:sz w:val="22"/>
-          <w:szCs w:val="22"/>
-          <w:lang w:val="en-GB"/>
-        </w:rPr>
-        <w:t>permission</w:t>
-      </w:r>
-      <w:r>
-        <w:rPr>
-          <w:rFonts w:asciiTheme="majorHAnsi" w:hAnsiTheme="majorHAnsi"/>
-          <w:sz w:val="22"/>
-          <w:szCs w:val="22"/>
-          <w:lang w:val="en-GB"/>
-        </w:rPr>
-        <w:t xml:space="preserve"> </w:t>
-      </w:r>
-      <w:r>
-        <w:rPr>
-          <w:rFonts w:asciiTheme="majorHAnsi" w:hAnsiTheme="majorHAnsi"/>
-          <w:sz w:val="22"/>
-          <w:szCs w:val="22"/>
-          <w:lang w:val="en-GB"/>
-        </w:rPr>
-        <w:t>to “Recomputation” to access public data in</w:t>
-      </w:r>
-      <w:r>
-        <w:rPr>
-          <w:rFonts w:asciiTheme="majorHAnsi" w:hAnsiTheme="majorHAnsi"/>
-          <w:sz w:val="22"/>
-          <w:szCs w:val="22"/>
-          <w:lang w:val="en-GB"/>
-        </w:rPr>
-        <w:t xml:space="preserve"> your</w:t>
-      </w:r>
-      <w:r>
-        <w:rPr>
-          <w:rFonts w:asciiTheme="majorHAnsi" w:hAnsiTheme="majorHAnsi"/>
-          <w:sz w:val="22"/>
-          <w:szCs w:val="22"/>
-          <w:lang w:val="en-GB"/>
-        </w:rPr>
-        <w:t xml:space="preserve"> GitHub</w:t>
-      </w:r>
-      <w:r>
-        <w:rPr>
-          <w:rFonts w:asciiTheme="majorHAnsi" w:hAnsiTheme="majorHAnsi"/>
-          <w:sz w:val="22"/>
-          <w:szCs w:val="22"/>
-          <w:lang w:val="en-GB"/>
-        </w:rPr>
-        <w:t xml:space="preserve"> account</w:t>
-      </w:r>
-      <w:r>
-        <w:rPr>
-          <w:rFonts w:asciiTheme="majorHAnsi" w:hAnsiTheme="majorHAnsi"/>
-          <w:sz w:val="22"/>
-          <w:szCs w:val="22"/>
-          <w:lang w:val="en-GB"/>
-        </w:rPr>
-        <w:t>.</w:t>
+        <w:t>The steps for creating a VM are presented next.</w:t>
       </w:r>
     </w:p>
     <w:p>
@@ -903,249 +1283,604 @@
         <w:pStyle w:val="ListParagraph"/>
         <w:numPr>
           <w:ilvl w:val="0"/>
-          <w:numId w:val="2"/>
+          <w:numId w:val="3"/>
         </w:numPr>
-        <w:spacing w:before="400" w:after="160"/>
-        <w:ind w:left="567" w:hanging="567"/>
+        <w:spacing w:before="80"/>
+        <w:ind w:left="714" w:hanging="357"/>
         <w:contextualSpacing w:val="0"/>
-        <w:rPr>
-          <w:rFonts w:asciiTheme="majorHAnsi" w:hAnsiTheme="majorHAnsi"/>
-          <w:color w:val="000000" w:themeColor="text1"/>
-          <w:sz w:val="32"/>
-          <w:szCs w:val="32"/>
-          <w:lang w:val="en-GB"/>
-        </w:rPr>
-      </w:pPr>
-      <w:r>
-        <w:rPr>
-          <w:rFonts w:asciiTheme="majorHAnsi" w:hAnsiTheme="majorHAnsi"/>
-          <w:color w:val="000000" w:themeColor="text1"/>
-          <w:sz w:val="32"/>
-          <w:szCs w:val="32"/>
-          <w:lang w:val="en-GB"/>
-        </w:rPr>
-        <w:lastRenderedPageBreak/>
-        <w:t>Creating a VM for Recomput</w:t>
-      </w:r>
-      <w:r>
-        <w:rPr>
-          <w:rFonts w:asciiTheme="majorHAnsi" w:hAnsiTheme="majorHAnsi"/>
-          <w:color w:val="000000" w:themeColor="text1"/>
-          <w:sz w:val="32"/>
-          <w:szCs w:val="32"/>
-          <w:lang w:val="en-GB"/>
-        </w:rPr>
-        <w:t>ing an</w:t>
-      </w:r>
-      <w:r>
-        <w:rPr>
-          <w:rFonts w:asciiTheme="majorHAnsi" w:hAnsiTheme="majorHAnsi"/>
-          <w:color w:val="000000" w:themeColor="text1"/>
-          <w:sz w:val="32"/>
-          <w:szCs w:val="32"/>
-          <w:lang w:val="en-GB"/>
-        </w:rPr>
-        <w:t xml:space="preserve"> Experiment</w:t>
+        <w:jc w:val="both"/>
+        <w:rPr>
+          <w:rFonts w:asciiTheme="majorHAnsi" w:hAnsiTheme="majorHAnsi"/>
+          <w:sz w:val="22"/>
+          <w:szCs w:val="22"/>
+          <w:lang w:val="en-GB"/>
+        </w:rPr>
+      </w:pPr>
+      <w:r>
+        <w:rPr>
+          <w:rFonts w:asciiTheme="majorHAnsi" w:hAnsiTheme="majorHAnsi"/>
+          <w:sz w:val="22"/>
+          <w:szCs w:val="22"/>
+          <w:lang w:val="en-GB"/>
+        </w:rPr>
+        <w:t xml:space="preserve">Type </w:t>
+      </w:r>
+      <w:r>
+        <w:rPr>
+          <w:rFonts w:asciiTheme="majorHAnsi" w:hAnsiTheme="majorHAnsi"/>
+          <w:sz w:val="22"/>
+          <w:szCs w:val="22"/>
+          <w:lang w:val="en-GB"/>
+        </w:rPr>
+        <w:t>the</w:t>
+      </w:r>
+      <w:r>
+        <w:rPr>
+          <w:rFonts w:asciiTheme="majorHAnsi" w:hAnsiTheme="majorHAnsi"/>
+          <w:sz w:val="22"/>
+          <w:szCs w:val="22"/>
+          <w:lang w:val="en-GB"/>
+        </w:rPr>
+        <w:t xml:space="preserve"> name </w:t>
+      </w:r>
+      <w:r>
+        <w:rPr>
+          <w:rFonts w:asciiTheme="majorHAnsi" w:hAnsiTheme="majorHAnsi"/>
+          <w:sz w:val="22"/>
+          <w:szCs w:val="22"/>
+          <w:lang w:val="en-GB"/>
+        </w:rPr>
+        <w:t>of</w:t>
+      </w:r>
+      <w:r>
+        <w:rPr>
+          <w:rFonts w:asciiTheme="majorHAnsi" w:hAnsiTheme="majorHAnsi"/>
+          <w:sz w:val="22"/>
+          <w:szCs w:val="22"/>
+          <w:lang w:val="en-GB"/>
+        </w:rPr>
+        <w:t xml:space="preserve"> the VM</w:t>
+      </w:r>
+      <w:r>
+        <w:rPr>
+          <w:rFonts w:asciiTheme="majorHAnsi" w:hAnsiTheme="majorHAnsi"/>
+          <w:sz w:val="22"/>
+          <w:szCs w:val="22"/>
+          <w:lang w:val="en-GB"/>
+        </w:rPr>
+        <w:t xml:space="preserve"> you are about to create</w:t>
+      </w:r>
+      <w:r>
+        <w:rPr>
+          <w:rFonts w:asciiTheme="majorHAnsi" w:hAnsiTheme="majorHAnsi"/>
+          <w:sz w:val="22"/>
+          <w:szCs w:val="22"/>
+          <w:lang w:val="en-GB"/>
+        </w:rPr>
+        <w:t xml:space="preserve"> in the “Enter VM name”</w:t>
+      </w:r>
+      <w:r>
+        <w:rPr>
+          <w:rFonts w:asciiTheme="majorHAnsi" w:hAnsiTheme="majorHAnsi"/>
+          <w:sz w:val="22"/>
+          <w:szCs w:val="22"/>
+          <w:lang w:val="en-GB"/>
+        </w:rPr>
+        <w:t xml:space="preserve"> field, for example, “MyFirstExperiment”. This is similar to naming a</w:t>
+      </w:r>
+      <w:r>
+        <w:rPr>
+          <w:rFonts w:asciiTheme="majorHAnsi" w:hAnsiTheme="majorHAnsi"/>
+          <w:sz w:val="22"/>
+          <w:szCs w:val="22"/>
+          <w:lang w:val="en-GB"/>
+        </w:rPr>
+        <w:t>n ordinary</w:t>
+      </w:r>
+      <w:r>
+        <w:rPr>
+          <w:rFonts w:asciiTheme="majorHAnsi" w:hAnsiTheme="majorHAnsi"/>
+          <w:sz w:val="22"/>
+          <w:szCs w:val="22"/>
+          <w:lang w:val="en-GB"/>
+        </w:rPr>
+        <w:t xml:space="preserve"> file and will help you identify a specific VM or </w:t>
+      </w:r>
+      <w:r>
+        <w:rPr>
+          <w:rFonts w:asciiTheme="majorHAnsi" w:hAnsiTheme="majorHAnsi"/>
+          <w:sz w:val="22"/>
+          <w:szCs w:val="22"/>
+          <w:lang w:val="en-GB"/>
+        </w:rPr>
+        <w:t>experiment</w:t>
+      </w:r>
+      <w:r>
+        <w:rPr>
+          <w:rFonts w:asciiTheme="majorHAnsi" w:hAnsiTheme="majorHAnsi"/>
+          <w:sz w:val="22"/>
+          <w:szCs w:val="22"/>
+          <w:lang w:val="en-GB"/>
+        </w:rPr>
+        <w:t xml:space="preserve"> from </w:t>
+      </w:r>
+      <w:r>
+        <w:rPr>
+          <w:rFonts w:asciiTheme="majorHAnsi" w:hAnsiTheme="majorHAnsi"/>
+          <w:sz w:val="22"/>
+          <w:szCs w:val="22"/>
+          <w:lang w:val="en-GB"/>
+        </w:rPr>
+        <w:t xml:space="preserve">a </w:t>
+      </w:r>
+      <w:r>
+        <w:rPr>
+          <w:rFonts w:asciiTheme="majorHAnsi" w:hAnsiTheme="majorHAnsi"/>
+          <w:sz w:val="22"/>
+          <w:szCs w:val="22"/>
+          <w:lang w:val="en-GB"/>
+        </w:rPr>
+        <w:t>collection of VMs.</w:t>
       </w:r>
     </w:p>
     <w:p>
       <w:pPr>
+        <w:pStyle w:val="ListParagraph"/>
+        <w:numPr>
+          <w:ilvl w:val="0"/>
+          <w:numId w:val="3"/>
+        </w:numPr>
+        <w:spacing w:before="80"/>
+        <w:ind w:left="714" w:hanging="357"/>
+        <w:contextualSpacing w:val="0"/>
+        <w:jc w:val="both"/>
+        <w:rPr>
+          <w:rFonts w:asciiTheme="majorHAnsi" w:hAnsiTheme="majorHAnsi"/>
+          <w:sz w:val="22"/>
+          <w:szCs w:val="22"/>
+          <w:lang w:val="en-GB"/>
+        </w:rPr>
+      </w:pPr>
+      <w:r>
+        <w:rPr>
+          <w:rFonts w:asciiTheme="majorHAnsi" w:hAnsiTheme="majorHAnsi"/>
+          <w:sz w:val="22"/>
+          <w:szCs w:val="22"/>
+          <w:lang w:val="en-GB"/>
+        </w:rPr>
+        <w:t>Select the base operating system image for the</w:t>
+      </w:r>
+      <w:r>
+        <w:rPr>
+          <w:rFonts w:asciiTheme="majorHAnsi" w:hAnsiTheme="majorHAnsi"/>
+          <w:sz w:val="22"/>
+          <w:szCs w:val="22"/>
+          <w:lang w:val="en-GB"/>
+        </w:rPr>
+        <w:t xml:space="preserve"> new</w:t>
+      </w:r>
+      <w:r>
+        <w:rPr>
+          <w:rFonts w:asciiTheme="majorHAnsi" w:hAnsiTheme="majorHAnsi"/>
+          <w:sz w:val="22"/>
+          <w:szCs w:val="22"/>
+          <w:lang w:val="en-GB"/>
+        </w:rPr>
+        <w:t xml:space="preserve"> VM from the dropdown </w:t>
+      </w:r>
+      <w:r>
+        <w:rPr>
+          <w:rFonts w:asciiTheme="majorHAnsi" w:hAnsiTheme="majorHAnsi"/>
+          <w:sz w:val="22"/>
+          <w:szCs w:val="22"/>
+          <w:lang w:val="en-GB"/>
+        </w:rPr>
+        <w:t>list</w:t>
+      </w:r>
+      <w:r>
+        <w:rPr>
+          <w:rFonts w:asciiTheme="majorHAnsi" w:hAnsiTheme="majorHAnsi"/>
+          <w:sz w:val="22"/>
+          <w:szCs w:val="22"/>
+          <w:lang w:val="en-GB"/>
+        </w:rPr>
+        <w:t xml:space="preserve"> named “Based on…</w:t>
+      </w:r>
+      <w:r>
+        <w:rPr>
+          <w:rFonts w:asciiTheme="majorHAnsi" w:hAnsiTheme="majorHAnsi"/>
+          <w:sz w:val="22"/>
+          <w:szCs w:val="22"/>
+          <w:lang w:val="en-GB"/>
+        </w:rPr>
+        <w:t>”</w:t>
+      </w:r>
+      <w:r>
+        <w:rPr>
+          <w:rFonts w:asciiTheme="majorHAnsi" w:hAnsiTheme="majorHAnsi"/>
+          <w:sz w:val="22"/>
+          <w:szCs w:val="22"/>
+          <w:lang w:val="en-GB"/>
+        </w:rPr>
+        <w:t>.</w:t>
+      </w:r>
+      <w:r>
+        <w:rPr>
+          <w:rFonts w:asciiTheme="majorHAnsi" w:hAnsiTheme="majorHAnsi"/>
+          <w:sz w:val="22"/>
+          <w:szCs w:val="22"/>
+          <w:lang w:val="en-GB"/>
+        </w:rPr>
+        <w:t xml:space="preserve"> Initially this list contains </w:t>
+      </w:r>
+      <w:r>
+        <w:rPr>
+          <w:rFonts w:asciiTheme="majorHAnsi" w:hAnsiTheme="majorHAnsi"/>
+          <w:sz w:val="22"/>
+          <w:szCs w:val="22"/>
+          <w:lang w:val="en-GB"/>
+        </w:rPr>
+        <w:t>three</w:t>
+      </w:r>
+      <w:r>
+        <w:rPr>
+          <w:rFonts w:asciiTheme="majorHAnsi" w:hAnsiTheme="majorHAnsi"/>
+          <w:sz w:val="22"/>
+          <w:szCs w:val="22"/>
+          <w:lang w:val="en-GB"/>
+        </w:rPr>
+        <w:t xml:space="preserve"> image</w:t>
+      </w:r>
+      <w:r>
+        <w:rPr>
+          <w:rFonts w:asciiTheme="majorHAnsi" w:hAnsiTheme="majorHAnsi"/>
+          <w:sz w:val="22"/>
+          <w:szCs w:val="22"/>
+          <w:lang w:val="en-GB"/>
+        </w:rPr>
+        <w:t>s</w:t>
+      </w:r>
+      <w:r>
+        <w:rPr>
+          <w:rFonts w:asciiTheme="majorHAnsi" w:hAnsiTheme="majorHAnsi"/>
+          <w:sz w:val="22"/>
+          <w:szCs w:val="22"/>
+          <w:lang w:val="en-GB"/>
+        </w:rPr>
+        <w:t xml:space="preserve"> </w:t>
+      </w:r>
+      <w:r>
+        <w:rPr>
+          <w:rFonts w:asciiTheme="majorHAnsi" w:hAnsiTheme="majorHAnsi"/>
+          <w:sz w:val="22"/>
+          <w:szCs w:val="22"/>
+          <w:lang w:val="en-GB"/>
+        </w:rPr>
+        <w:t xml:space="preserve">which are </w:t>
+      </w:r>
+      <w:r>
+        <w:rPr>
+          <w:rFonts w:asciiTheme="majorHAnsi" w:hAnsiTheme="majorHAnsi"/>
+          <w:sz w:val="22"/>
+          <w:szCs w:val="22"/>
+          <w:lang w:val="en-GB"/>
+        </w:rPr>
+        <w:t xml:space="preserve">barebones </w:t>
+      </w:r>
+      <w:r>
+        <w:rPr>
+          <w:rFonts w:asciiTheme="majorHAnsi" w:hAnsiTheme="majorHAnsi"/>
+          <w:sz w:val="22"/>
+          <w:szCs w:val="22"/>
+          <w:lang w:val="en-GB"/>
+        </w:rPr>
+        <w:t>version</w:t>
+      </w:r>
+      <w:r>
+        <w:rPr>
+          <w:rFonts w:asciiTheme="majorHAnsi" w:hAnsiTheme="majorHAnsi"/>
+          <w:sz w:val="22"/>
+          <w:szCs w:val="22"/>
+          <w:lang w:val="en-GB"/>
+        </w:rPr>
+        <w:t xml:space="preserve">s of </w:t>
+      </w:r>
+      <w:r>
+        <w:rPr>
+          <w:rFonts w:asciiTheme="majorHAnsi" w:hAnsiTheme="majorHAnsi"/>
+          <w:sz w:val="22"/>
+          <w:szCs w:val="22"/>
+          <w:lang w:val="en-GB"/>
+        </w:rPr>
+        <w:t>64-bit Ubuntu distribution</w:t>
+      </w:r>
+      <w:r>
+        <w:rPr>
+          <w:rFonts w:asciiTheme="majorHAnsi" w:hAnsiTheme="majorHAnsi"/>
+          <w:sz w:val="22"/>
+          <w:szCs w:val="22"/>
+          <w:lang w:val="en-GB"/>
+        </w:rPr>
+        <w:t>s, named according to version</w:t>
+      </w:r>
+      <w:r>
+        <w:rPr>
+          <w:rFonts w:asciiTheme="majorHAnsi" w:hAnsiTheme="majorHAnsi"/>
+          <w:sz w:val="22"/>
+          <w:szCs w:val="22"/>
+          <w:lang w:val="en-GB"/>
+        </w:rPr>
+        <w:t>. However, as you create your own VM</w:t>
+      </w:r>
+      <w:r>
+        <w:rPr>
+          <w:rFonts w:asciiTheme="majorHAnsi" w:hAnsiTheme="majorHAnsi"/>
+          <w:sz w:val="22"/>
+          <w:szCs w:val="22"/>
+          <w:lang w:val="en-GB"/>
+        </w:rPr>
+        <w:t>s</w:t>
+      </w:r>
+      <w:r>
+        <w:rPr>
+          <w:rFonts w:asciiTheme="majorHAnsi" w:hAnsiTheme="majorHAnsi"/>
+          <w:sz w:val="22"/>
+          <w:szCs w:val="22"/>
+          <w:lang w:val="en-GB"/>
+        </w:rPr>
+        <w:t xml:space="preserve">, they will be added to this list, allowing you to </w:t>
+      </w:r>
+      <w:r>
+        <w:rPr>
+          <w:rFonts w:asciiTheme="majorHAnsi" w:hAnsiTheme="majorHAnsi"/>
+          <w:sz w:val="22"/>
+          <w:szCs w:val="22"/>
+          <w:lang w:val="en-GB"/>
+        </w:rPr>
+        <w:t>have</w:t>
+      </w:r>
+      <w:r>
+        <w:rPr>
+          <w:rFonts w:asciiTheme="majorHAnsi" w:hAnsiTheme="majorHAnsi"/>
+          <w:sz w:val="22"/>
+          <w:szCs w:val="22"/>
+          <w:lang w:val="en-GB"/>
+        </w:rPr>
+        <w:t xml:space="preserve"> a customised base </w:t>
+      </w:r>
+      <w:r>
+        <w:rPr>
+          <w:rFonts w:asciiTheme="majorHAnsi" w:hAnsiTheme="majorHAnsi"/>
+          <w:sz w:val="22"/>
+          <w:szCs w:val="22"/>
+          <w:lang w:val="en-GB"/>
+        </w:rPr>
+        <w:t>image that</w:t>
+      </w:r>
+      <w:r>
+        <w:rPr>
+          <w:rFonts w:asciiTheme="majorHAnsi" w:hAnsiTheme="majorHAnsi"/>
+          <w:sz w:val="22"/>
+          <w:szCs w:val="22"/>
+          <w:lang w:val="en-GB"/>
+        </w:rPr>
+        <w:t xml:space="preserve"> can be reused for creating other VMs to run your experiments</w:t>
+      </w:r>
+      <w:r>
+        <w:rPr>
+          <w:rFonts w:asciiTheme="majorHAnsi" w:hAnsiTheme="majorHAnsi"/>
+          <w:sz w:val="22"/>
+          <w:szCs w:val="22"/>
+          <w:lang w:val="en-GB"/>
+        </w:rPr>
+        <w:t>.</w:t>
+      </w:r>
+    </w:p>
+    <w:p>
+      <w:pPr>
+        <w:pStyle w:val="ListParagraph"/>
+        <w:numPr>
+          <w:ilvl w:val="0"/>
+          <w:numId w:val="3"/>
+        </w:numPr>
+        <w:spacing w:before="80"/>
+        <w:ind w:left="714" w:hanging="357"/>
+        <w:contextualSpacing w:val="0"/>
+        <w:jc w:val="both"/>
+        <w:rPr>
+          <w:rFonts w:asciiTheme="majorHAnsi" w:hAnsiTheme="majorHAnsi"/>
+          <w:sz w:val="22"/>
+          <w:szCs w:val="22"/>
+          <w:lang w:val="en-GB"/>
+        </w:rPr>
+      </w:pPr>
+      <w:r>
+        <w:rPr>
+          <w:rFonts w:asciiTheme="majorHAnsi" w:hAnsiTheme="majorHAnsi"/>
+          <w:sz w:val="22"/>
+          <w:szCs w:val="22"/>
+          <w:lang w:val="en-GB"/>
+        </w:rPr>
+        <w:t>Click on the “Create new VM” button.</w:t>
+      </w:r>
+      <w:r>
+        <w:rPr>
+          <w:rFonts w:asciiTheme="majorHAnsi" w:hAnsiTheme="majorHAnsi"/>
+          <w:sz w:val="22"/>
+          <w:szCs w:val="22"/>
+          <w:lang w:val="en-GB"/>
+        </w:rPr>
+        <w:t xml:space="preserve"> This set</w:t>
+      </w:r>
+      <w:r>
+        <w:rPr>
+          <w:rFonts w:asciiTheme="majorHAnsi" w:hAnsiTheme="majorHAnsi"/>
+          <w:sz w:val="22"/>
+          <w:szCs w:val="22"/>
+          <w:lang w:val="en-GB"/>
+        </w:rPr>
+        <w:t xml:space="preserve">s </w:t>
+      </w:r>
+      <w:r>
+        <w:rPr>
+          <w:rFonts w:asciiTheme="majorHAnsi" w:hAnsiTheme="majorHAnsi"/>
+          <w:sz w:val="22"/>
+          <w:szCs w:val="22"/>
+          <w:lang w:val="en-GB"/>
+        </w:rPr>
+        <w:t>up the necessary configuration</w:t>
+      </w:r>
+      <w:r>
+        <w:rPr>
+          <w:rFonts w:asciiTheme="majorHAnsi" w:hAnsiTheme="majorHAnsi"/>
+          <w:sz w:val="22"/>
+          <w:szCs w:val="22"/>
+          <w:lang w:val="en-GB"/>
+        </w:rPr>
+        <w:t xml:space="preserve"> files for creating your new VM.</w:t>
+      </w:r>
+      <w:r>
+        <w:rPr>
+          <w:rFonts w:asciiTheme="majorHAnsi" w:hAnsiTheme="majorHAnsi"/>
+          <w:sz w:val="22"/>
+          <w:szCs w:val="22"/>
+          <w:lang w:val="en-GB"/>
+        </w:rPr>
+        <w:t xml:space="preserve"> </w:t>
+      </w:r>
+      <w:r>
+        <w:rPr>
+          <w:rFonts w:asciiTheme="majorHAnsi" w:hAnsiTheme="majorHAnsi"/>
+          <w:sz w:val="22"/>
+          <w:szCs w:val="22"/>
+          <w:lang w:val="en-GB"/>
+        </w:rPr>
+        <w:t>H</w:t>
+      </w:r>
+      <w:r>
+        <w:rPr>
+          <w:rFonts w:asciiTheme="majorHAnsi" w:hAnsiTheme="majorHAnsi"/>
+          <w:sz w:val="22"/>
+          <w:szCs w:val="22"/>
+          <w:lang w:val="en-GB"/>
+        </w:rPr>
+        <w:t>owever, the VM itself it not yet created</w:t>
+      </w:r>
+      <w:r>
+        <w:rPr>
+          <w:rFonts w:asciiTheme="majorHAnsi" w:hAnsiTheme="majorHAnsi"/>
+          <w:sz w:val="22"/>
+          <w:szCs w:val="22"/>
+          <w:lang w:val="en-GB"/>
+        </w:rPr>
+        <w:t xml:space="preserve"> and will be created when you </w:t>
+      </w:r>
+      <w:r>
+        <w:rPr>
+          <w:rFonts w:asciiTheme="majorHAnsi" w:hAnsiTheme="majorHAnsi"/>
+          <w:sz w:val="22"/>
+          <w:szCs w:val="22"/>
+          <w:lang w:val="en-GB"/>
+        </w:rPr>
+        <w:t>boot</w:t>
+      </w:r>
+      <w:r>
+        <w:rPr>
+          <w:rFonts w:asciiTheme="majorHAnsi" w:hAnsiTheme="majorHAnsi"/>
+          <w:sz w:val="22"/>
+          <w:szCs w:val="22"/>
+          <w:lang w:val="en-GB"/>
+        </w:rPr>
+        <w:t xml:space="preserve"> the</w:t>
+      </w:r>
+      <w:r>
+        <w:rPr>
+          <w:rFonts w:asciiTheme="majorHAnsi" w:hAnsiTheme="majorHAnsi"/>
+          <w:sz w:val="22"/>
+          <w:szCs w:val="22"/>
+          <w:lang w:val="en-GB"/>
+        </w:rPr>
+        <w:t xml:space="preserve"> new</w:t>
+      </w:r>
+      <w:r>
+        <w:rPr>
+          <w:rFonts w:asciiTheme="majorHAnsi" w:hAnsiTheme="majorHAnsi"/>
+          <w:sz w:val="22"/>
+          <w:szCs w:val="22"/>
+          <w:lang w:val="en-GB"/>
+        </w:rPr>
+        <w:t xml:space="preserve"> VM</w:t>
+      </w:r>
+      <w:r>
+        <w:rPr>
+          <w:rFonts w:asciiTheme="majorHAnsi" w:hAnsiTheme="majorHAnsi"/>
+          <w:sz w:val="22"/>
+          <w:szCs w:val="22"/>
+          <w:lang w:val="en-GB"/>
+        </w:rPr>
+        <w:t xml:space="preserve"> for the first time</w:t>
+      </w:r>
+      <w:r>
+        <w:rPr>
+          <w:rFonts w:asciiTheme="majorHAnsi" w:hAnsiTheme="majorHAnsi"/>
+          <w:sz w:val="22"/>
+          <w:szCs w:val="22"/>
+          <w:lang w:val="en-GB"/>
+        </w:rPr>
+        <w:t>. The</w:t>
+      </w:r>
+      <w:r>
+        <w:rPr>
+          <w:rFonts w:asciiTheme="majorHAnsi" w:hAnsiTheme="majorHAnsi"/>
+          <w:sz w:val="22"/>
+          <w:szCs w:val="22"/>
+          <w:lang w:val="en-GB"/>
+        </w:rPr>
+        <w:t xml:space="preserve"> browser</w:t>
+      </w:r>
+      <w:r>
+        <w:rPr>
+          <w:rFonts w:asciiTheme="majorHAnsi" w:hAnsiTheme="majorHAnsi"/>
+          <w:sz w:val="22"/>
+          <w:szCs w:val="22"/>
+          <w:lang w:val="en-GB"/>
+        </w:rPr>
+        <w:t xml:space="preserve"> should </w:t>
+      </w:r>
+      <w:r>
+        <w:rPr>
+          <w:rFonts w:asciiTheme="majorHAnsi" w:hAnsiTheme="majorHAnsi"/>
+          <w:sz w:val="22"/>
+          <w:szCs w:val="22"/>
+          <w:lang w:val="en-GB"/>
+        </w:rPr>
+        <w:t>display a screen</w:t>
+      </w:r>
+      <w:r>
+        <w:rPr>
+          <w:rFonts w:asciiTheme="majorHAnsi" w:hAnsiTheme="majorHAnsi"/>
+          <w:sz w:val="22"/>
+          <w:szCs w:val="22"/>
+          <w:lang w:val="en-GB"/>
+        </w:rPr>
+        <w:t xml:space="preserve"> similar to the following</w:t>
+      </w:r>
+      <w:r>
+        <w:rPr>
+          <w:rFonts w:asciiTheme="majorHAnsi" w:hAnsiTheme="majorHAnsi"/>
+          <w:sz w:val="22"/>
+          <w:szCs w:val="22"/>
+          <w:lang w:val="en-GB"/>
+        </w:rPr>
+        <w:t>.</w:t>
+      </w:r>
+    </w:p>
+    <w:p>
+      <w:pPr>
         <w:spacing w:before="80"/>
         <w:jc w:val="both"/>
         <w:rPr>
           <w:rFonts w:asciiTheme="majorHAnsi" w:hAnsiTheme="majorHAnsi"/>
-          <w:sz w:val="22"/>
-          <w:szCs w:val="22"/>
-          <w:lang w:val="en-GB"/>
-        </w:rPr>
-      </w:pPr>
-      <w:r>
-        <w:rPr>
-          <w:rFonts w:asciiTheme="majorHAnsi" w:hAnsiTheme="majorHAnsi"/>
-          <w:sz w:val="22"/>
-          <w:szCs w:val="22"/>
-          <w:lang w:val="en-GB"/>
-        </w:rPr>
-        <w:t>After</w:t>
-      </w:r>
-      <w:r>
-        <w:rPr>
-          <w:rFonts w:asciiTheme="majorHAnsi" w:hAnsiTheme="majorHAnsi"/>
-          <w:sz w:val="22"/>
-          <w:szCs w:val="22"/>
-          <w:lang w:val="en-GB"/>
-        </w:rPr>
-        <w:t xml:space="preserve"> you have successfully authe</w:t>
-      </w:r>
-      <w:r>
-        <w:rPr>
-          <w:rFonts w:asciiTheme="majorHAnsi" w:hAnsiTheme="majorHAnsi"/>
-          <w:sz w:val="22"/>
-          <w:szCs w:val="22"/>
-          <w:lang w:val="en-GB"/>
-        </w:rPr>
-        <w:t xml:space="preserve">nticated </w:t>
-      </w:r>
-      <w:r>
-        <w:rPr>
-          <w:rFonts w:asciiTheme="majorHAnsi" w:hAnsiTheme="majorHAnsi"/>
-          <w:sz w:val="22"/>
-          <w:szCs w:val="22"/>
-          <w:lang w:val="en-GB"/>
-        </w:rPr>
-        <w:t>using</w:t>
-      </w:r>
-      <w:r>
-        <w:rPr>
-          <w:rFonts w:asciiTheme="majorHAnsi" w:hAnsiTheme="majorHAnsi"/>
-          <w:sz w:val="22"/>
-          <w:szCs w:val="22"/>
-          <w:lang w:val="en-GB"/>
-        </w:rPr>
-        <w:t xml:space="preserve"> </w:t>
-      </w:r>
-      <w:r>
-        <w:rPr>
-          <w:rFonts w:asciiTheme="majorHAnsi" w:hAnsiTheme="majorHAnsi"/>
-          <w:sz w:val="22"/>
-          <w:szCs w:val="22"/>
-          <w:lang w:val="en-GB"/>
-        </w:rPr>
-        <w:t xml:space="preserve">your </w:t>
-      </w:r>
-      <w:r>
-        <w:rPr>
-          <w:rFonts w:asciiTheme="majorHAnsi" w:hAnsiTheme="majorHAnsi"/>
-          <w:sz w:val="22"/>
-          <w:szCs w:val="22"/>
-          <w:lang w:val="en-GB"/>
-        </w:rPr>
-        <w:t>GitHu</w:t>
-      </w:r>
-      <w:r>
-        <w:rPr>
-          <w:rFonts w:asciiTheme="majorHAnsi" w:hAnsiTheme="majorHAnsi"/>
-          <w:sz w:val="22"/>
-          <w:szCs w:val="22"/>
-          <w:lang w:val="en-GB"/>
-        </w:rPr>
-        <w:t>b</w:t>
-      </w:r>
-      <w:r>
-        <w:rPr>
-          <w:rFonts w:asciiTheme="majorHAnsi" w:hAnsiTheme="majorHAnsi"/>
-          <w:sz w:val="22"/>
-          <w:szCs w:val="22"/>
-          <w:lang w:val="en-GB"/>
-        </w:rPr>
-        <w:t xml:space="preserve"> account</w:t>
-      </w:r>
-      <w:r>
-        <w:rPr>
-          <w:rFonts w:asciiTheme="majorHAnsi" w:hAnsiTheme="majorHAnsi"/>
-          <w:sz w:val="22"/>
-          <w:szCs w:val="22"/>
-          <w:lang w:val="en-GB"/>
-        </w:rPr>
-        <w:t xml:space="preserve">, the </w:t>
-      </w:r>
-      <w:r>
-        <w:rPr>
-          <w:rFonts w:asciiTheme="majorHAnsi" w:hAnsiTheme="majorHAnsi"/>
-          <w:sz w:val="22"/>
-          <w:szCs w:val="22"/>
-          <w:lang w:val="en-GB"/>
-        </w:rPr>
-        <w:t>landing</w:t>
-      </w:r>
-      <w:r>
-        <w:rPr>
-          <w:rFonts w:asciiTheme="majorHAnsi" w:hAnsiTheme="majorHAnsi"/>
-          <w:sz w:val="22"/>
-          <w:szCs w:val="22"/>
-          <w:lang w:val="en-GB"/>
-        </w:rPr>
-        <w:t xml:space="preserve"> page of </w:t>
-      </w:r>
-      <w:r>
-        <w:rPr>
-          <w:rFonts w:asciiTheme="majorHAnsi" w:hAnsiTheme="majorHAnsi"/>
-          <w:sz w:val="22"/>
-          <w:szCs w:val="22"/>
-          <w:lang w:val="en-GB"/>
-        </w:rPr>
-        <w:t xml:space="preserve">your account </w:t>
-      </w:r>
-      <w:r>
-        <w:rPr>
-          <w:rFonts w:asciiTheme="majorHAnsi" w:hAnsiTheme="majorHAnsi"/>
-          <w:sz w:val="22"/>
-          <w:szCs w:val="22"/>
-          <w:lang w:val="en-GB"/>
-        </w:rPr>
-        <w:t>at</w:t>
-      </w:r>
-      <w:r>
-        <w:rPr>
-          <w:rFonts w:asciiTheme="majorHAnsi" w:hAnsiTheme="majorHAnsi"/>
-          <w:sz w:val="22"/>
-          <w:szCs w:val="22"/>
-          <w:lang w:val="en-GB"/>
-        </w:rPr>
-        <w:t xml:space="preserve"> Recomputation </w:t>
-      </w:r>
-      <w:r>
-        <w:rPr>
-          <w:rFonts w:asciiTheme="majorHAnsi" w:hAnsiTheme="majorHAnsi"/>
-          <w:sz w:val="22"/>
-          <w:szCs w:val="22"/>
-          <w:lang w:val="en-GB"/>
-        </w:rPr>
-        <w:t xml:space="preserve">@ ECAI </w:t>
-      </w:r>
-      <w:r>
-        <w:rPr>
-          <w:rFonts w:asciiTheme="majorHAnsi" w:hAnsiTheme="majorHAnsi"/>
-          <w:sz w:val="22"/>
-          <w:szCs w:val="22"/>
-          <w:lang w:val="en-GB"/>
-        </w:rPr>
-        <w:t>will be</w:t>
-      </w:r>
-      <w:r>
-        <w:rPr>
-          <w:rFonts w:asciiTheme="majorHAnsi" w:hAnsiTheme="majorHAnsi"/>
-          <w:sz w:val="22"/>
-          <w:szCs w:val="22"/>
-          <w:lang w:val="en-GB"/>
-        </w:rPr>
-        <w:t xml:space="preserve"> shown to you.</w:t>
-      </w:r>
-      <w:r>
-        <w:rPr>
-          <w:rFonts w:asciiTheme="majorHAnsi" w:hAnsiTheme="majorHAnsi"/>
-          <w:sz w:val="22"/>
-          <w:szCs w:val="22"/>
-          <w:lang w:val="en-GB"/>
-        </w:rPr>
-        <w:t xml:space="preserve"> As you have not yet created a VM, the </w:t>
-      </w:r>
-      <w:r>
-        <w:rPr>
-          <w:rFonts w:asciiTheme="majorHAnsi" w:hAnsiTheme="majorHAnsi"/>
-          <w:sz w:val="22"/>
-          <w:szCs w:val="22"/>
-          <w:lang w:val="en-GB"/>
-        </w:rPr>
-        <w:t>landing page should look as follows.</w:t>
-      </w:r>
-    </w:p>
-    <w:p>
-      <w:pPr>
-        <w:spacing w:before="80"/>
-        <w:jc w:val="both"/>
-        <w:rPr>
-          <w:rFonts w:asciiTheme="majorHAnsi" w:hAnsiTheme="majorHAnsi"/>
           <w:lang w:val="en-GB"/>
         </w:rPr>
       </w:pPr>
@@ -1155,10 +1890,10 @@
           <w:noProof/>
         </w:rPr>
         <w:drawing>
-          <wp:inline distT="0" distB="0" distL="0" distR="0" wp14:anchorId="0B74BF37" wp14:editId="053D3347">
-            <wp:extent cx="5823585" cy="1953895"/>
-            <wp:effectExtent l="25400" t="25400" r="94615" b="103505"/>
-            <wp:docPr id="1" name="Picture 1" descr="Macbook SSD:Users:Luki:Desktop:Screen Shot 2014-07-16 at 14.13.22.png"/>
+          <wp:inline distT="0" distB="0" distL="0" distR="0" wp14:anchorId="142B997D" wp14:editId="5FC2E9BF">
+            <wp:extent cx="6099810" cy="2855686"/>
+            <wp:effectExtent l="25400" t="25400" r="97790" b="90805"/>
+            <wp:docPr id="4" name="Picture 4"/>
             <wp:cNvGraphicFramePr>
               <a:graphicFrameLocks xmlns:a="http://schemas.openxmlformats.org/drawingml/2006/main" noChangeAspect="1"/>
             </wp:cNvGraphicFramePr>
@@ -1166,20 +1901,19 @@
               <a:graphicData uri="http://schemas.openxmlformats.org/drawingml/2006/picture">
                 <pic:pic xmlns:pic="http://schemas.openxmlformats.org/drawingml/2006/picture">
                   <pic:nvPicPr>
-                    <pic:cNvPr id="2" name="Picture 1" descr="Macbook SSD:Users:Luki:Desktop:Screen Shot 2014-07-16 at 14.13.22.png"/>
+                    <pic:cNvPr id="1" name="Picture 3" descr="Macbook SSD:Users:Luki:Desktop:Screen Shot 2014-07-16 at 15.41.03.png"/>
                     <pic:cNvPicPr>
                       <a:picLocks noChangeAspect="1" noChangeArrowheads="1"/>
                     </pic:cNvPicPr>
                   </pic:nvPicPr>
                   <pic:blipFill>
-                    <a:blip r:embed="rId12">
+                    <a:blip r:embed="rId13">
                       <a:extLst>
                         <a:ext uri="{28A0092B-C50C-407E-A947-70E740481C1C}">
                           <a14:useLocalDpi xmlns:a14="http://schemas.microsoft.com/office/drawing/2010/main" val="0"/>
                         </a:ext>
                       </a:extLst>
                     </a:blip>
-                    <a:srcRect/>
                     <a:stretch>
                       <a:fillRect/>
                     </a:stretch>
@@ -1187,7 +1921,7 @@
                   <pic:spPr bwMode="auto">
                     <a:xfrm>
                       <a:off x="0" y="0"/>
-                      <a:ext cx="5823585" cy="1953895"/>
+                      <a:ext cx="6101210" cy="2856341"/>
                     </a:xfrm>
                     <a:prstGeom prst="rect">
                       <a:avLst/>
@@ -1217,31 +1951,255 @@
         <w:jc w:val="both"/>
         <w:rPr>
           <w:rFonts w:asciiTheme="majorHAnsi" w:hAnsiTheme="majorHAnsi"/>
-          <w:sz w:val="22"/>
-          <w:szCs w:val="22"/>
-          <w:lang w:val="en-GB"/>
-        </w:rPr>
-      </w:pPr>
-      <w:r>
-        <w:rPr>
-          <w:rFonts w:asciiTheme="majorHAnsi" w:hAnsiTheme="majorHAnsi"/>
-          <w:sz w:val="22"/>
-          <w:szCs w:val="22"/>
-          <w:lang w:val="en-GB"/>
-        </w:rPr>
-        <w:t>The steps for creating a VM are presented next.</w:t>
-      </w:r>
+          <w:lang w:val="en-GB"/>
+        </w:rPr>
+      </w:pPr>
+    </w:p>
+    <w:p>
+      <w:pPr>
+        <w:spacing w:before="80"/>
+        <w:jc w:val="both"/>
+        <w:rPr>
+          <w:rFonts w:asciiTheme="majorHAnsi" w:hAnsiTheme="majorHAnsi"/>
+          <w:lang w:val="en-GB"/>
+        </w:rPr>
+      </w:pPr>
     </w:p>
     <w:p>
       <w:pPr>
         <w:pStyle w:val="ListParagraph"/>
         <w:numPr>
           <w:ilvl w:val="0"/>
-          <w:numId w:val="3"/>
+          <w:numId w:val="2"/>
         </w:numPr>
+        <w:spacing w:before="400" w:after="160"/>
+        <w:ind w:left="567" w:hanging="567"/>
+        <w:contextualSpacing w:val="0"/>
+        <w:rPr>
+          <w:rFonts w:asciiTheme="majorHAnsi" w:hAnsiTheme="majorHAnsi"/>
+          <w:color w:val="000000" w:themeColor="text1"/>
+          <w:sz w:val="32"/>
+          <w:szCs w:val="32"/>
+          <w:lang w:val="en-GB"/>
+        </w:rPr>
+      </w:pPr>
+      <w:r>
+        <w:rPr>
+          <w:rFonts w:asciiTheme="majorHAnsi" w:hAnsiTheme="majorHAnsi"/>
+          <w:color w:val="000000" w:themeColor="text1"/>
+          <w:sz w:val="32"/>
+          <w:szCs w:val="32"/>
+          <w:lang w:val="en-GB"/>
+        </w:rPr>
+        <w:t xml:space="preserve">Configuring </w:t>
+      </w:r>
+      <w:r>
+        <w:rPr>
+          <w:rFonts w:asciiTheme="majorHAnsi" w:hAnsiTheme="majorHAnsi"/>
+          <w:color w:val="000000" w:themeColor="text1"/>
+          <w:sz w:val="32"/>
+          <w:szCs w:val="32"/>
+          <w:lang w:val="en-GB"/>
+        </w:rPr>
+        <w:t xml:space="preserve">a VM </w:t>
+      </w:r>
+      <w:r>
+        <w:rPr>
+          <w:rFonts w:asciiTheme="majorHAnsi" w:hAnsiTheme="majorHAnsi"/>
+          <w:color w:val="000000" w:themeColor="text1"/>
+          <w:sz w:val="32"/>
+          <w:szCs w:val="32"/>
+          <w:lang w:val="en-GB"/>
+        </w:rPr>
+        <w:t xml:space="preserve">and Deploying </w:t>
+      </w:r>
+      <w:r>
+        <w:rPr>
+          <w:rFonts w:asciiTheme="majorHAnsi" w:hAnsiTheme="majorHAnsi"/>
+          <w:color w:val="000000" w:themeColor="text1"/>
+          <w:sz w:val="32"/>
+          <w:szCs w:val="32"/>
+          <w:lang w:val="en-GB"/>
+        </w:rPr>
+        <w:t>Experiments</w:t>
+      </w:r>
+    </w:p>
+    <w:p>
+      <w:pPr>
+        <w:jc w:val="both"/>
+        <w:rPr>
+          <w:rFonts w:asciiTheme="majorHAnsi" w:hAnsiTheme="majorHAnsi"/>
+          <w:sz w:val="22"/>
+          <w:szCs w:val="22"/>
+          <w:lang w:val="en-GB"/>
+        </w:rPr>
+      </w:pPr>
+      <w:r>
+        <w:rPr>
+          <w:rFonts w:asciiTheme="majorHAnsi" w:hAnsiTheme="majorHAnsi"/>
+          <w:sz w:val="22"/>
+          <w:szCs w:val="22"/>
+          <w:lang w:val="en-GB"/>
+        </w:rPr>
+        <w:t>O</w:t>
+      </w:r>
+      <w:r>
+        <w:rPr>
+          <w:rFonts w:asciiTheme="majorHAnsi" w:hAnsiTheme="majorHAnsi"/>
+          <w:sz w:val="22"/>
+          <w:szCs w:val="22"/>
+          <w:lang w:val="en-GB"/>
+        </w:rPr>
+        <w:t>nce a VM has been created, the next step is to boot the VM and login</w:t>
+      </w:r>
+      <w:r>
+        <w:rPr>
+          <w:rFonts w:asciiTheme="majorHAnsi" w:hAnsiTheme="majorHAnsi"/>
+          <w:sz w:val="22"/>
+          <w:szCs w:val="22"/>
+          <w:lang w:val="en-GB"/>
+        </w:rPr>
+        <w:t xml:space="preserve"> to the system</w:t>
+      </w:r>
+      <w:r>
+        <w:rPr>
+          <w:rFonts w:asciiTheme="majorHAnsi" w:hAnsiTheme="majorHAnsi"/>
+          <w:sz w:val="22"/>
+          <w:szCs w:val="22"/>
+          <w:lang w:val="en-GB"/>
+        </w:rPr>
+        <w:t>, as you</w:t>
+      </w:r>
+      <w:r>
+        <w:rPr>
+          <w:rFonts w:asciiTheme="majorHAnsi" w:hAnsiTheme="majorHAnsi"/>
+          <w:sz w:val="22"/>
+          <w:szCs w:val="22"/>
+          <w:lang w:val="en-GB"/>
+        </w:rPr>
+        <w:t xml:space="preserve"> would do with a real computer.</w:t>
+      </w:r>
+      <w:r>
+        <w:rPr>
+          <w:rFonts w:asciiTheme="majorHAnsi" w:hAnsiTheme="majorHAnsi"/>
+          <w:sz w:val="22"/>
+          <w:szCs w:val="22"/>
+          <w:lang w:val="en-GB"/>
+        </w:rPr>
+        <w:t xml:space="preserve"> This step does not have </w:t>
+      </w:r>
+      <w:r>
+        <w:rPr>
+          <w:rFonts w:asciiTheme="majorHAnsi" w:hAnsiTheme="majorHAnsi"/>
+          <w:sz w:val="22"/>
+          <w:szCs w:val="22"/>
+          <w:lang w:val="en-GB"/>
+        </w:rPr>
+        <w:t>to immediately follow</w:t>
+      </w:r>
+      <w:r>
+        <w:rPr>
+          <w:rFonts w:asciiTheme="majorHAnsi" w:hAnsiTheme="majorHAnsi"/>
+          <w:sz w:val="22"/>
+          <w:szCs w:val="22"/>
+          <w:lang w:val="en-GB"/>
+        </w:rPr>
+        <w:t xml:space="preserve"> </w:t>
+      </w:r>
+      <w:r>
+        <w:rPr>
+          <w:rFonts w:asciiTheme="majorHAnsi" w:hAnsiTheme="majorHAnsi"/>
+          <w:sz w:val="22"/>
+          <w:szCs w:val="22"/>
+          <w:lang w:val="en-GB"/>
+        </w:rPr>
+        <w:t xml:space="preserve">the </w:t>
+      </w:r>
+      <w:r>
+        <w:rPr>
+          <w:rFonts w:asciiTheme="majorHAnsi" w:hAnsiTheme="majorHAnsi"/>
+          <w:sz w:val="22"/>
+          <w:szCs w:val="22"/>
+          <w:lang w:val="en-GB"/>
+        </w:rPr>
+        <w:t>VM</w:t>
+      </w:r>
+      <w:r>
+        <w:rPr>
+          <w:rFonts w:asciiTheme="majorHAnsi" w:hAnsiTheme="majorHAnsi"/>
+          <w:sz w:val="22"/>
+          <w:szCs w:val="22"/>
+          <w:lang w:val="en-GB"/>
+        </w:rPr>
+        <w:t xml:space="preserve"> </w:t>
+      </w:r>
+      <w:r>
+        <w:rPr>
+          <w:rFonts w:asciiTheme="majorHAnsi" w:hAnsiTheme="majorHAnsi"/>
+          <w:sz w:val="22"/>
+          <w:szCs w:val="22"/>
+          <w:lang w:val="en-GB"/>
+        </w:rPr>
+        <w:t>creation step</w:t>
+      </w:r>
+      <w:r>
+        <w:rPr>
+          <w:rFonts w:asciiTheme="majorHAnsi" w:hAnsiTheme="majorHAnsi"/>
+          <w:sz w:val="22"/>
+          <w:szCs w:val="22"/>
+          <w:lang w:val="en-GB"/>
+        </w:rPr>
+        <w:t xml:space="preserve">. </w:t>
+      </w:r>
+      <w:r>
+        <w:rPr>
+          <w:rFonts w:asciiTheme="majorHAnsi" w:hAnsiTheme="majorHAnsi"/>
+          <w:sz w:val="22"/>
+          <w:szCs w:val="22"/>
+          <w:lang w:val="en-GB"/>
+        </w:rPr>
+        <w:t>Instead, y</w:t>
+      </w:r>
+      <w:r>
+        <w:rPr>
+          <w:rFonts w:asciiTheme="majorHAnsi" w:hAnsiTheme="majorHAnsi"/>
+          <w:sz w:val="22"/>
+          <w:szCs w:val="22"/>
+          <w:lang w:val="en-GB"/>
+        </w:rPr>
+        <w:t xml:space="preserve">ou may visit the </w:t>
+      </w:r>
+      <w:r>
+        <w:rPr>
+          <w:rFonts w:asciiTheme="majorHAnsi" w:hAnsiTheme="majorHAnsi"/>
+          <w:sz w:val="22"/>
+          <w:szCs w:val="22"/>
+          <w:lang w:val="en-GB"/>
+        </w:rPr>
+        <w:t>recomputation.org</w:t>
+      </w:r>
+      <w:r>
+        <w:rPr>
+          <w:rFonts w:asciiTheme="majorHAnsi" w:hAnsiTheme="majorHAnsi"/>
+          <w:sz w:val="22"/>
+          <w:szCs w:val="22"/>
+          <w:lang w:val="en-GB"/>
+        </w:rPr>
+        <w:t>/recomputator</w:t>
+      </w:r>
+      <w:r>
+        <w:rPr>
+          <w:rFonts w:asciiTheme="majorHAnsi" w:hAnsiTheme="majorHAnsi"/>
+          <w:sz w:val="22"/>
+          <w:szCs w:val="22"/>
+          <w:lang w:val="en-GB"/>
+        </w:rPr>
+        <w:t xml:space="preserve"> website at any time to configure and work with VMs you created earlier. The VMs you create are stored in our servers indefinitely unless otherwise instructed to remove them.</w:t>
+      </w:r>
+    </w:p>
+    <w:p>
+      <w:pPr>
         <w:spacing w:before="80"/>
-        <w:ind w:left="714" w:hanging="357"/>
-        <w:contextualSpacing w:val="0"/>
         <w:jc w:val="both"/>
         <w:rPr>
           <w:rFonts w:asciiTheme="majorHAnsi" w:hAnsiTheme="majorHAnsi"/>
@@ -1257,106 +2215,70 @@
           <w:szCs w:val="22"/>
           <w:lang w:val="en-GB"/>
         </w:rPr>
-        <w:t xml:space="preserve">Type </w:t>
-      </w:r>
-      <w:r>
-        <w:rPr>
-          <w:rFonts w:asciiTheme="majorHAnsi" w:hAnsiTheme="majorHAnsi"/>
-          <w:sz w:val="22"/>
-          <w:szCs w:val="22"/>
-          <w:lang w:val="en-GB"/>
-        </w:rPr>
-        <w:t>the</w:t>
-      </w:r>
-      <w:r>
-        <w:rPr>
-          <w:rFonts w:asciiTheme="majorHAnsi" w:hAnsiTheme="majorHAnsi"/>
-          <w:sz w:val="22"/>
-          <w:szCs w:val="22"/>
-          <w:lang w:val="en-GB"/>
-        </w:rPr>
-        <w:t xml:space="preserve"> name </w:t>
-      </w:r>
-      <w:r>
-        <w:rPr>
-          <w:rFonts w:asciiTheme="majorHAnsi" w:hAnsiTheme="majorHAnsi"/>
-          <w:sz w:val="22"/>
-          <w:szCs w:val="22"/>
-          <w:lang w:val="en-GB"/>
-        </w:rPr>
-        <w:t>of</w:t>
-      </w:r>
-      <w:r>
-        <w:rPr>
-          <w:rFonts w:asciiTheme="majorHAnsi" w:hAnsiTheme="majorHAnsi"/>
-          <w:sz w:val="22"/>
-          <w:szCs w:val="22"/>
-          <w:lang w:val="en-GB"/>
-        </w:rPr>
-        <w:t xml:space="preserve"> the VM</w:t>
-      </w:r>
-      <w:r>
-        <w:rPr>
-          <w:rFonts w:asciiTheme="majorHAnsi" w:hAnsiTheme="majorHAnsi"/>
-          <w:sz w:val="22"/>
-          <w:szCs w:val="22"/>
-          <w:lang w:val="en-GB"/>
-        </w:rPr>
-        <w:t xml:space="preserve"> you are about to create</w:t>
-      </w:r>
-      <w:r>
-        <w:rPr>
-          <w:rFonts w:asciiTheme="majorHAnsi" w:hAnsiTheme="majorHAnsi"/>
-          <w:sz w:val="22"/>
-          <w:szCs w:val="22"/>
-          <w:lang w:val="en-GB"/>
-        </w:rPr>
-        <w:t xml:space="preserve"> in the “Enter VM name”</w:t>
-      </w:r>
-      <w:r>
-        <w:rPr>
-          <w:rFonts w:asciiTheme="majorHAnsi" w:hAnsiTheme="majorHAnsi"/>
-          <w:sz w:val="22"/>
-          <w:szCs w:val="22"/>
-          <w:lang w:val="en-GB"/>
-        </w:rPr>
-        <w:t xml:space="preserve"> field, for example, “MyFirstExperiment”. This is similar to naming a</w:t>
-      </w:r>
-      <w:r>
-        <w:rPr>
-          <w:rFonts w:asciiTheme="majorHAnsi" w:hAnsiTheme="majorHAnsi"/>
-          <w:sz w:val="22"/>
-          <w:szCs w:val="22"/>
-          <w:lang w:val="en-GB"/>
-        </w:rPr>
-        <w:t>n ordinary</w:t>
-      </w:r>
-      <w:r>
-        <w:rPr>
-          <w:rFonts w:asciiTheme="majorHAnsi" w:hAnsiTheme="majorHAnsi"/>
-          <w:sz w:val="22"/>
-          <w:szCs w:val="22"/>
-          <w:lang w:val="en-GB"/>
-        </w:rPr>
-        <w:t xml:space="preserve"> file and will help you identify a specific VM or </w:t>
-      </w:r>
-      <w:r>
-        <w:rPr>
-          <w:rFonts w:asciiTheme="majorHAnsi" w:hAnsiTheme="majorHAnsi"/>
-          <w:sz w:val="22"/>
-          <w:szCs w:val="22"/>
-          <w:lang w:val="en-GB"/>
-        </w:rPr>
-        <w:t>experiment</w:t>
-      </w:r>
-      <w:r>
-        <w:rPr>
-          <w:rFonts w:asciiTheme="majorHAnsi" w:hAnsiTheme="majorHAnsi"/>
-          <w:sz w:val="22"/>
-          <w:szCs w:val="22"/>
-          <w:lang w:val="en-GB"/>
-        </w:rPr>
-        <w:t xml:space="preserve"> from </w:t>
+        <w:t xml:space="preserve">The following steps for booting and </w:t>
+      </w:r>
+      <w:r>
+        <w:rPr>
+          <w:rFonts w:asciiTheme="majorHAnsi" w:hAnsiTheme="majorHAnsi"/>
+          <w:sz w:val="22"/>
+          <w:szCs w:val="22"/>
+          <w:lang w:val="en-GB"/>
+        </w:rPr>
+        <w:t>working with a</w:t>
+      </w:r>
+      <w:r>
+        <w:rPr>
+          <w:rFonts w:asciiTheme="majorHAnsi" w:hAnsiTheme="majorHAnsi"/>
+          <w:sz w:val="22"/>
+          <w:szCs w:val="22"/>
+          <w:lang w:val="en-GB"/>
+        </w:rPr>
+        <w:t xml:space="preserve"> VM</w:t>
+      </w:r>
+      <w:r>
+        <w:rPr>
+          <w:rFonts w:asciiTheme="majorHAnsi" w:hAnsiTheme="majorHAnsi"/>
+          <w:sz w:val="22"/>
+          <w:szCs w:val="22"/>
+          <w:lang w:val="en-GB"/>
+        </w:rPr>
+        <w:t xml:space="preserve"> are the same whether </w:t>
+      </w:r>
+      <w:r>
+        <w:rPr>
+          <w:rFonts w:asciiTheme="majorHAnsi" w:hAnsiTheme="majorHAnsi"/>
+          <w:sz w:val="22"/>
+          <w:szCs w:val="22"/>
+          <w:lang w:val="en-GB"/>
+        </w:rPr>
+        <w:t>this activity is done</w:t>
+      </w:r>
+      <w:r>
+        <w:rPr>
+          <w:rFonts w:asciiTheme="majorHAnsi" w:hAnsiTheme="majorHAnsi"/>
+          <w:sz w:val="22"/>
+          <w:szCs w:val="22"/>
+          <w:lang w:val="en-GB"/>
+        </w:rPr>
+        <w:t xml:space="preserve"> immediately </w:t>
+      </w:r>
+      <w:r>
+        <w:rPr>
+          <w:rFonts w:asciiTheme="majorHAnsi" w:hAnsiTheme="majorHAnsi"/>
+          <w:sz w:val="22"/>
+          <w:szCs w:val="22"/>
+          <w:lang w:val="en-GB"/>
+        </w:rPr>
+        <w:t xml:space="preserve">upon VM creation </w:t>
+      </w:r>
+      <w:r>
+        <w:rPr>
+          <w:rFonts w:asciiTheme="majorHAnsi" w:hAnsiTheme="majorHAnsi"/>
+          <w:sz w:val="22"/>
+          <w:szCs w:val="22"/>
+          <w:lang w:val="en-GB"/>
+        </w:rPr>
+        <w:t xml:space="preserve">or at </w:t>
       </w:r>
       <w:r>
         <w:rPr>
@@ -1374,7 +2296,25 @@
           <w:szCs w:val="22"/>
           <w:lang w:val="en-GB"/>
         </w:rPr>
-        <w:t>collection of VMs.</w:t>
+        <w:t xml:space="preserve">latter </w:t>
+      </w:r>
+      <w:r>
+        <w:rPr>
+          <w:rFonts w:asciiTheme="majorHAnsi" w:hAnsiTheme="majorHAnsi"/>
+          <w:sz w:val="22"/>
+          <w:szCs w:val="22"/>
+          <w:lang w:val="en-GB"/>
+        </w:rPr>
+        <w:t>stage</w:t>
+      </w:r>
+      <w:r>
+        <w:rPr>
+          <w:rFonts w:asciiTheme="majorHAnsi" w:hAnsiTheme="majorHAnsi"/>
+          <w:sz w:val="22"/>
+          <w:szCs w:val="22"/>
+          <w:lang w:val="en-GB"/>
+        </w:rPr>
+        <w:t>.</w:t>
       </w:r>
     </w:p>
     <w:p>
@@ -1382,10 +2322,9 @@
         <w:pStyle w:val="ListParagraph"/>
         <w:numPr>
           <w:ilvl w:val="0"/>
-          <w:numId w:val="3"/>
+          <w:numId w:val="6"/>
         </w:numPr>
         <w:spacing w:before="80"/>
-        <w:ind w:left="714" w:hanging="357"/>
         <w:contextualSpacing w:val="0"/>
         <w:jc w:val="both"/>
         <w:rPr>
@@ -1402,347 +2341,238 @@
           <w:szCs w:val="22"/>
           <w:lang w:val="en-GB"/>
         </w:rPr>
-        <w:t>Select the base operating system image for the</w:t>
-      </w:r>
-      <w:r>
-        <w:rPr>
-          <w:rFonts w:asciiTheme="majorHAnsi" w:hAnsiTheme="majorHAnsi"/>
-          <w:sz w:val="22"/>
-          <w:szCs w:val="22"/>
-          <w:lang w:val="en-GB"/>
-        </w:rPr>
-        <w:t xml:space="preserve"> new</w:t>
-      </w:r>
-      <w:r>
-        <w:rPr>
-          <w:rFonts w:asciiTheme="majorHAnsi" w:hAnsiTheme="majorHAnsi"/>
-          <w:sz w:val="22"/>
-          <w:szCs w:val="22"/>
-          <w:lang w:val="en-GB"/>
-        </w:rPr>
-        <w:t xml:space="preserve"> VM from the dropdown </w:t>
-      </w:r>
-      <w:r>
-        <w:rPr>
-          <w:rFonts w:asciiTheme="majorHAnsi" w:hAnsiTheme="majorHAnsi"/>
-          <w:sz w:val="22"/>
-          <w:szCs w:val="22"/>
-          <w:lang w:val="en-GB"/>
-        </w:rPr>
-        <w:t>list</w:t>
-      </w:r>
-      <w:r>
-        <w:rPr>
-          <w:rFonts w:asciiTheme="majorHAnsi" w:hAnsiTheme="majorHAnsi"/>
-          <w:sz w:val="22"/>
-          <w:szCs w:val="22"/>
-          <w:lang w:val="en-GB"/>
-        </w:rPr>
-        <w:t xml:space="preserve"> named “Based on…</w:t>
-      </w:r>
-      <w:r>
-        <w:rPr>
-          <w:rFonts w:asciiTheme="majorHAnsi" w:hAnsiTheme="majorHAnsi"/>
-          <w:sz w:val="22"/>
-          <w:szCs w:val="22"/>
-          <w:lang w:val="en-GB"/>
-        </w:rPr>
-        <w:t>”</w:t>
-      </w:r>
-      <w:r>
-        <w:rPr>
-          <w:rFonts w:asciiTheme="majorHAnsi" w:hAnsiTheme="majorHAnsi"/>
-          <w:sz w:val="22"/>
-          <w:szCs w:val="22"/>
-          <w:lang w:val="en-GB"/>
-        </w:rPr>
-        <w:t>.</w:t>
-      </w:r>
-      <w:r>
-        <w:rPr>
-          <w:rFonts w:asciiTheme="majorHAnsi" w:hAnsiTheme="majorHAnsi"/>
-          <w:sz w:val="22"/>
-          <w:szCs w:val="22"/>
-          <w:lang w:val="en-GB"/>
-        </w:rPr>
-        <w:t xml:space="preserve"> Initially this list contains only a single image named “precise64” which is a barebones </w:t>
-      </w:r>
-      <w:r>
-        <w:rPr>
-          <w:rFonts w:asciiTheme="majorHAnsi" w:hAnsiTheme="majorHAnsi"/>
-          <w:sz w:val="22"/>
-          <w:szCs w:val="22"/>
-          <w:lang w:val="en-GB"/>
-        </w:rPr>
-        <w:t>version of a 64-bit Ubuntu distribution. However, as you create your own VM</w:t>
-      </w:r>
-      <w:r>
-        <w:rPr>
-          <w:rFonts w:asciiTheme="majorHAnsi" w:hAnsiTheme="majorHAnsi"/>
-          <w:sz w:val="22"/>
-          <w:szCs w:val="22"/>
-          <w:lang w:val="en-GB"/>
-        </w:rPr>
-        <w:t>s</w:t>
-      </w:r>
-      <w:r>
-        <w:rPr>
-          <w:rFonts w:asciiTheme="majorHAnsi" w:hAnsiTheme="majorHAnsi"/>
-          <w:sz w:val="22"/>
-          <w:szCs w:val="22"/>
-          <w:lang w:val="en-GB"/>
-        </w:rPr>
-        <w:t xml:space="preserve">, they will be added to this list, allowing you to </w:t>
-      </w:r>
-      <w:r>
-        <w:rPr>
-          <w:rFonts w:asciiTheme="majorHAnsi" w:hAnsiTheme="majorHAnsi"/>
-          <w:sz w:val="22"/>
-          <w:szCs w:val="22"/>
-          <w:lang w:val="en-GB"/>
-        </w:rPr>
-        <w:t>have</w:t>
-      </w:r>
-      <w:r>
-        <w:rPr>
-          <w:rFonts w:asciiTheme="majorHAnsi" w:hAnsiTheme="majorHAnsi"/>
-          <w:sz w:val="22"/>
-          <w:szCs w:val="22"/>
-          <w:lang w:val="en-GB"/>
-        </w:rPr>
-        <w:t xml:space="preserve"> a customised base </w:t>
-      </w:r>
-      <w:r>
-        <w:rPr>
-          <w:rFonts w:asciiTheme="majorHAnsi" w:hAnsiTheme="majorHAnsi"/>
-          <w:sz w:val="22"/>
-          <w:szCs w:val="22"/>
-          <w:lang w:val="en-GB"/>
-        </w:rPr>
-        <w:t>image that</w:t>
-      </w:r>
-      <w:r>
-        <w:rPr>
-          <w:rFonts w:asciiTheme="majorHAnsi" w:hAnsiTheme="majorHAnsi"/>
-          <w:sz w:val="22"/>
-          <w:szCs w:val="22"/>
-          <w:lang w:val="en-GB"/>
-        </w:rPr>
-        <w:t xml:space="preserve"> can be reused for creating other VMs to run your experiments</w:t>
-      </w:r>
-      <w:r>
-        <w:rPr>
-          <w:rFonts w:asciiTheme="majorHAnsi" w:hAnsiTheme="majorHAnsi"/>
-          <w:sz w:val="22"/>
-          <w:szCs w:val="22"/>
-          <w:lang w:val="en-GB"/>
-        </w:rPr>
-        <w:t>.</w:t>
+        <w:t xml:space="preserve">Click on the “Start VM” button </w:t>
+      </w:r>
+      <w:r>
+        <w:rPr>
+          <w:rFonts w:asciiTheme="majorHAnsi" w:hAnsiTheme="majorHAnsi"/>
+          <w:sz w:val="22"/>
+          <w:szCs w:val="22"/>
+          <w:lang w:val="en-GB"/>
+        </w:rPr>
+        <w:t>associated</w:t>
+      </w:r>
+      <w:r>
+        <w:rPr>
+          <w:rFonts w:asciiTheme="majorHAnsi" w:hAnsiTheme="majorHAnsi"/>
+          <w:sz w:val="22"/>
+          <w:szCs w:val="22"/>
+          <w:lang w:val="en-GB"/>
+        </w:rPr>
+        <w:t xml:space="preserve"> </w:t>
+      </w:r>
+      <w:r>
+        <w:rPr>
+          <w:rFonts w:asciiTheme="majorHAnsi" w:hAnsiTheme="majorHAnsi"/>
+          <w:sz w:val="22"/>
+          <w:szCs w:val="22"/>
+          <w:lang w:val="en-GB"/>
+        </w:rPr>
+        <w:t>to</w:t>
+      </w:r>
+      <w:r>
+        <w:rPr>
+          <w:rFonts w:asciiTheme="majorHAnsi" w:hAnsiTheme="majorHAnsi"/>
+          <w:sz w:val="22"/>
+          <w:szCs w:val="22"/>
+          <w:lang w:val="en-GB"/>
+        </w:rPr>
+        <w:t xml:space="preserve"> VM </w:t>
+      </w:r>
+      <w:r>
+        <w:rPr>
+          <w:rFonts w:asciiTheme="majorHAnsi" w:hAnsiTheme="majorHAnsi"/>
+          <w:sz w:val="22"/>
+          <w:szCs w:val="22"/>
+          <w:lang w:val="en-GB"/>
+        </w:rPr>
+        <w:t>with which you wish to work</w:t>
+      </w:r>
+      <w:r>
+        <w:rPr>
+          <w:rFonts w:asciiTheme="majorHAnsi" w:hAnsiTheme="majorHAnsi"/>
+          <w:sz w:val="22"/>
+          <w:szCs w:val="22"/>
+          <w:lang w:val="en-GB"/>
+        </w:rPr>
+        <w:t xml:space="preserve">. If this is the first time you are starting </w:t>
+      </w:r>
+      <w:r>
+        <w:rPr>
+          <w:rFonts w:asciiTheme="majorHAnsi" w:hAnsiTheme="majorHAnsi"/>
+          <w:sz w:val="22"/>
+          <w:szCs w:val="22"/>
+          <w:lang w:val="en-GB"/>
+        </w:rPr>
+        <w:t>a particular</w:t>
+      </w:r>
+      <w:r>
+        <w:rPr>
+          <w:rFonts w:asciiTheme="majorHAnsi" w:hAnsiTheme="majorHAnsi"/>
+          <w:sz w:val="22"/>
+          <w:szCs w:val="22"/>
+          <w:lang w:val="en-GB"/>
+        </w:rPr>
+        <w:t xml:space="preserve"> VM, it will also create</w:t>
+      </w:r>
+      <w:r>
+        <w:rPr>
+          <w:rFonts w:asciiTheme="majorHAnsi" w:hAnsiTheme="majorHAnsi"/>
+          <w:sz w:val="22"/>
+          <w:szCs w:val="22"/>
+          <w:lang w:val="en-GB"/>
+        </w:rPr>
+        <w:t xml:space="preserve"> the resources for the</w:t>
+      </w:r>
+      <w:r>
+        <w:rPr>
+          <w:rFonts w:asciiTheme="majorHAnsi" w:hAnsiTheme="majorHAnsi"/>
+          <w:sz w:val="22"/>
+          <w:szCs w:val="22"/>
+          <w:lang w:val="en-GB"/>
+        </w:rPr>
+        <w:t xml:space="preserve"> VM prior to </w:t>
+      </w:r>
+      <w:r>
+        <w:rPr>
+          <w:rFonts w:asciiTheme="majorHAnsi" w:hAnsiTheme="majorHAnsi"/>
+          <w:sz w:val="22"/>
+          <w:szCs w:val="22"/>
+          <w:lang w:val="en-GB"/>
+        </w:rPr>
+        <w:t>booting</w:t>
+      </w:r>
+      <w:r>
+        <w:rPr>
+          <w:rFonts w:asciiTheme="majorHAnsi" w:hAnsiTheme="majorHAnsi"/>
+          <w:sz w:val="22"/>
+          <w:szCs w:val="22"/>
+          <w:lang w:val="en-GB"/>
+        </w:rPr>
+        <w:t xml:space="preserve"> it up. This process should take a few minutes (or sooner if the VM </w:t>
+      </w:r>
+      <w:r>
+        <w:rPr>
+          <w:rFonts w:asciiTheme="majorHAnsi" w:hAnsiTheme="majorHAnsi"/>
+          <w:sz w:val="22"/>
+          <w:szCs w:val="22"/>
+          <w:lang w:val="en-GB"/>
+        </w:rPr>
+        <w:t>has</w:t>
+      </w:r>
+      <w:r>
+        <w:rPr>
+          <w:rFonts w:asciiTheme="majorHAnsi" w:hAnsiTheme="majorHAnsi"/>
+          <w:sz w:val="22"/>
+          <w:szCs w:val="22"/>
+          <w:lang w:val="en-GB"/>
+        </w:rPr>
+        <w:t xml:space="preserve"> already</w:t>
+      </w:r>
+      <w:r>
+        <w:rPr>
+          <w:rFonts w:asciiTheme="majorHAnsi" w:hAnsiTheme="majorHAnsi"/>
+          <w:sz w:val="22"/>
+          <w:szCs w:val="22"/>
+          <w:lang w:val="en-GB"/>
+        </w:rPr>
+        <w:t xml:space="preserve"> been</w:t>
+      </w:r>
+      <w:r>
+        <w:rPr>
+          <w:rFonts w:asciiTheme="majorHAnsi" w:hAnsiTheme="majorHAnsi"/>
+          <w:sz w:val="22"/>
+          <w:szCs w:val="22"/>
+          <w:lang w:val="en-GB"/>
+        </w:rPr>
+        <w:t xml:space="preserve"> created) </w:t>
+      </w:r>
+      <w:r>
+        <w:rPr>
+          <w:rFonts w:asciiTheme="majorHAnsi" w:hAnsiTheme="majorHAnsi"/>
+          <w:sz w:val="22"/>
+          <w:szCs w:val="22"/>
+          <w:lang w:val="en-GB"/>
+        </w:rPr>
+        <w:t>during which time the</w:t>
+      </w:r>
+      <w:r>
+        <w:rPr>
+          <w:rFonts w:asciiTheme="majorHAnsi" w:hAnsiTheme="majorHAnsi"/>
+          <w:sz w:val="22"/>
+          <w:szCs w:val="22"/>
+          <w:lang w:val="en-GB"/>
+        </w:rPr>
+        <w:t xml:space="preserve"> page should display the progress similar</w:t>
+      </w:r>
+      <w:r>
+        <w:rPr>
+          <w:rFonts w:asciiTheme="majorHAnsi" w:hAnsiTheme="majorHAnsi"/>
+          <w:sz w:val="22"/>
+          <w:szCs w:val="22"/>
+          <w:lang w:val="en-GB"/>
+        </w:rPr>
+        <w:t>ly to</w:t>
+      </w:r>
+      <w:r>
+        <w:rPr>
+          <w:rFonts w:asciiTheme="majorHAnsi" w:hAnsiTheme="majorHAnsi"/>
+          <w:sz w:val="22"/>
+          <w:szCs w:val="22"/>
+          <w:lang w:val="en-GB"/>
+        </w:rPr>
+        <w:t xml:space="preserve"> </w:t>
+      </w:r>
+      <w:r>
+        <w:rPr>
+          <w:rFonts w:asciiTheme="majorHAnsi" w:hAnsiTheme="majorHAnsi"/>
+          <w:sz w:val="22"/>
+          <w:szCs w:val="22"/>
+          <w:lang w:val="en-GB"/>
+        </w:rPr>
+        <w:t>what is illustrated</w:t>
+      </w:r>
+      <w:r>
+        <w:rPr>
+          <w:rFonts w:asciiTheme="majorHAnsi" w:hAnsiTheme="majorHAnsi"/>
+          <w:sz w:val="22"/>
+          <w:szCs w:val="22"/>
+          <w:lang w:val="en-GB"/>
+        </w:rPr>
+        <w:t xml:space="preserve"> below. You will also notice that the buttons are greyed out until the VM booting process is complete. Once complete the</w:t>
+      </w:r>
+      <w:r>
+        <w:rPr>
+          <w:rFonts w:asciiTheme="majorHAnsi" w:hAnsiTheme="majorHAnsi"/>
+          <w:sz w:val="22"/>
+          <w:szCs w:val="22"/>
+          <w:lang w:val="en-GB"/>
+        </w:rPr>
+        <w:t>se</w:t>
+      </w:r>
+      <w:r>
+        <w:rPr>
+          <w:rFonts w:asciiTheme="majorHAnsi" w:hAnsiTheme="majorHAnsi"/>
+          <w:sz w:val="22"/>
+          <w:szCs w:val="22"/>
+          <w:lang w:val="en-GB"/>
+        </w:rPr>
+        <w:t xml:space="preserve"> buttons will be re-enabled and the “Start VM” button re-named to “Stop VM”. </w:t>
+      </w:r>
+      <w:r>
+        <w:rPr>
+          <w:rFonts w:asciiTheme="majorHAnsi" w:hAnsiTheme="majorHAnsi"/>
+          <w:sz w:val="22"/>
+          <w:szCs w:val="22"/>
+          <w:lang w:val="en-GB"/>
+        </w:rPr>
+        <w:t xml:space="preserve"> At this point you have successfully booted a VM that is now ready be configured for experiments.</w:t>
       </w:r>
     </w:p>
     <w:p>
       <w:pPr>
-        <w:pStyle w:val="ListParagraph"/>
-        <w:numPr>
-          <w:ilvl w:val="0"/>
-          <w:numId w:val="3"/>
-        </w:numPr>
         <w:spacing w:before="80"/>
-        <w:ind w:left="714" w:hanging="357"/>
-        <w:contextualSpacing w:val="0"/>
-        <w:jc w:val="both"/>
-        <w:rPr>
-          <w:rFonts w:asciiTheme="majorHAnsi" w:hAnsiTheme="majorHAnsi"/>
-          <w:sz w:val="22"/>
-          <w:szCs w:val="22"/>
-          <w:lang w:val="en-GB"/>
-        </w:rPr>
-      </w:pPr>
-      <w:r>
-        <w:rPr>
-          <w:rFonts w:asciiTheme="majorHAnsi" w:hAnsiTheme="majorHAnsi"/>
-          <w:sz w:val="22"/>
-          <w:szCs w:val="22"/>
-          <w:lang w:val="en-GB"/>
-        </w:rPr>
-        <w:t>Click on the “Create new VM” button.</w:t>
-      </w:r>
-      <w:r>
-        <w:rPr>
-          <w:rFonts w:asciiTheme="majorHAnsi" w:hAnsiTheme="majorHAnsi"/>
-          <w:sz w:val="22"/>
-          <w:szCs w:val="22"/>
-          <w:lang w:val="en-GB"/>
-        </w:rPr>
-        <w:t xml:space="preserve"> This set</w:t>
-      </w:r>
-      <w:r>
-        <w:rPr>
-          <w:rFonts w:asciiTheme="majorHAnsi" w:hAnsiTheme="majorHAnsi"/>
-          <w:sz w:val="22"/>
-          <w:szCs w:val="22"/>
-          <w:lang w:val="en-GB"/>
-        </w:rPr>
-        <w:t xml:space="preserve">s </w:t>
-      </w:r>
-      <w:r>
-        <w:rPr>
-          <w:rFonts w:asciiTheme="majorHAnsi" w:hAnsiTheme="majorHAnsi"/>
-          <w:sz w:val="22"/>
-          <w:szCs w:val="22"/>
-          <w:lang w:val="en-GB"/>
-        </w:rPr>
-        <w:t>up the necessary configuration</w:t>
-      </w:r>
-      <w:r>
-        <w:rPr>
-          <w:rFonts w:asciiTheme="majorHAnsi" w:hAnsiTheme="majorHAnsi"/>
-          <w:sz w:val="22"/>
-          <w:szCs w:val="22"/>
-          <w:lang w:val="en-GB"/>
-        </w:rPr>
-        <w:t xml:space="preserve"> files for creating your new VM.</w:t>
-      </w:r>
-      <w:r>
-        <w:rPr>
-          <w:rFonts w:asciiTheme="majorHAnsi" w:hAnsiTheme="majorHAnsi"/>
-          <w:sz w:val="22"/>
-          <w:szCs w:val="22"/>
-          <w:lang w:val="en-GB"/>
-        </w:rPr>
-        <w:t xml:space="preserve"> </w:t>
-      </w:r>
-      <w:r>
-        <w:rPr>
-          <w:rFonts w:asciiTheme="majorHAnsi" w:hAnsiTheme="majorHAnsi"/>
-          <w:sz w:val="22"/>
-          <w:szCs w:val="22"/>
-          <w:lang w:val="en-GB"/>
-        </w:rPr>
-        <w:t>H</w:t>
-      </w:r>
-      <w:r>
-        <w:rPr>
-          <w:rFonts w:asciiTheme="majorHAnsi" w:hAnsiTheme="majorHAnsi"/>
-          <w:sz w:val="22"/>
-          <w:szCs w:val="22"/>
-          <w:lang w:val="en-GB"/>
-        </w:rPr>
-        <w:t>owever, the VM itself it not yet created</w:t>
-      </w:r>
-      <w:r>
-        <w:rPr>
-          <w:rFonts w:asciiTheme="majorHAnsi" w:hAnsiTheme="majorHAnsi"/>
-          <w:sz w:val="22"/>
-          <w:szCs w:val="22"/>
-          <w:lang w:val="en-GB"/>
-        </w:rPr>
-        <w:t xml:space="preserve"> and will be created when you </w:t>
-      </w:r>
-      <w:r>
-        <w:rPr>
-          <w:rFonts w:asciiTheme="majorHAnsi" w:hAnsiTheme="majorHAnsi"/>
-          <w:sz w:val="22"/>
-          <w:szCs w:val="22"/>
-          <w:lang w:val="en-GB"/>
-        </w:rPr>
-        <w:t>boot</w:t>
-      </w:r>
-      <w:r>
-        <w:rPr>
-          <w:rFonts w:asciiTheme="majorHAnsi" w:hAnsiTheme="majorHAnsi"/>
-          <w:sz w:val="22"/>
-          <w:szCs w:val="22"/>
-          <w:lang w:val="en-GB"/>
-        </w:rPr>
-        <w:t xml:space="preserve"> the</w:t>
-      </w:r>
-      <w:r>
-        <w:rPr>
-          <w:rFonts w:asciiTheme="majorHAnsi" w:hAnsiTheme="majorHAnsi"/>
-          <w:sz w:val="22"/>
-          <w:szCs w:val="22"/>
-          <w:lang w:val="en-GB"/>
-        </w:rPr>
-        <w:t xml:space="preserve"> new</w:t>
-      </w:r>
-      <w:r>
-        <w:rPr>
-          <w:rFonts w:asciiTheme="majorHAnsi" w:hAnsiTheme="majorHAnsi"/>
-          <w:sz w:val="22"/>
-          <w:szCs w:val="22"/>
-          <w:lang w:val="en-GB"/>
-        </w:rPr>
-        <w:t xml:space="preserve"> VM</w:t>
-      </w:r>
-      <w:r>
-        <w:rPr>
-          <w:rFonts w:asciiTheme="majorHAnsi" w:hAnsiTheme="majorHAnsi"/>
-          <w:sz w:val="22"/>
-          <w:szCs w:val="22"/>
-          <w:lang w:val="en-GB"/>
-        </w:rPr>
-        <w:t xml:space="preserve"> for the first time</w:t>
-      </w:r>
-      <w:r>
-        <w:rPr>
-          <w:rFonts w:asciiTheme="majorHAnsi" w:hAnsiTheme="majorHAnsi"/>
-          <w:sz w:val="22"/>
-          <w:szCs w:val="22"/>
-          <w:lang w:val="en-GB"/>
-        </w:rPr>
-        <w:t>. The</w:t>
-      </w:r>
-      <w:r>
-        <w:rPr>
-          <w:rFonts w:asciiTheme="majorHAnsi" w:hAnsiTheme="majorHAnsi"/>
-          <w:sz w:val="22"/>
-          <w:szCs w:val="22"/>
-          <w:lang w:val="en-GB"/>
-        </w:rPr>
-        <w:t xml:space="preserve"> browser</w:t>
-      </w:r>
-      <w:r>
-        <w:rPr>
-          <w:rFonts w:asciiTheme="majorHAnsi" w:hAnsiTheme="majorHAnsi"/>
-          <w:sz w:val="22"/>
-          <w:szCs w:val="22"/>
-          <w:lang w:val="en-GB"/>
-        </w:rPr>
-        <w:t xml:space="preserve"> should </w:t>
-      </w:r>
-      <w:r>
-        <w:rPr>
-          <w:rFonts w:asciiTheme="majorHAnsi" w:hAnsiTheme="majorHAnsi"/>
-          <w:sz w:val="22"/>
-          <w:szCs w:val="22"/>
-          <w:lang w:val="en-GB"/>
-        </w:rPr>
-        <w:t>display a screen</w:t>
-      </w:r>
-      <w:r>
-        <w:rPr>
-          <w:rFonts w:asciiTheme="majorHAnsi" w:hAnsiTheme="majorHAnsi"/>
-          <w:sz w:val="22"/>
-          <w:szCs w:val="22"/>
-          <w:lang w:val="en-GB"/>
-        </w:rPr>
-        <w:t xml:space="preserve"> similar to the following</w:t>
-      </w:r>
-      <w:r>
-        <w:rPr>
-          <w:rFonts w:asciiTheme="majorHAnsi" w:hAnsiTheme="majorHAnsi"/>
-          <w:sz w:val="22"/>
-          <w:szCs w:val="22"/>
-          <w:lang w:val="en-GB"/>
-        </w:rPr>
-        <w:t>.</w:t>
-      </w:r>
-    </w:p>
-    <w:p>
-      <w:pPr>
-        <w:spacing w:before="80"/>
-        <w:jc w:val="both"/>
+        <w:jc w:val="center"/>
         <w:rPr>
           <w:rFonts w:asciiTheme="majorHAnsi" w:hAnsiTheme="majorHAnsi"/>
           <w:lang w:val="en-GB"/>
@@ -1754,10 +2584,10 @@
           <w:noProof/>
         </w:rPr>
         <w:drawing>
-          <wp:inline distT="0" distB="0" distL="0" distR="0" wp14:anchorId="142B997D" wp14:editId="47CB2D95">
-            <wp:extent cx="5813425" cy="2877820"/>
-            <wp:effectExtent l="25400" t="25400" r="104775" b="93980"/>
-            <wp:docPr id="4" name="Picture 4" descr="Macbook SSD:Users:Luki:Desktop:Screen Shot 2014-07-16 at 15.41.03.png"/>
+          <wp:inline distT="0" distB="0" distL="0" distR="0" wp14:anchorId="0C12259A" wp14:editId="2A9C726A">
+            <wp:extent cx="5593356" cy="2741386"/>
+            <wp:effectExtent l="25400" t="25400" r="96520" b="103505"/>
+            <wp:docPr id="5" name="Picture 5" descr="Macbook SSD:Users:Luki:Desktop:Screen Shot 2014-07-16 at 15.54.28.png"/>
             <wp:cNvGraphicFramePr>
               <a:graphicFrameLocks xmlns:a="http://schemas.openxmlformats.org/drawingml/2006/main" noChangeAspect="1"/>
             </wp:cNvGraphicFramePr>
@@ -1765,13 +2595,13 @@
               <a:graphicData uri="http://schemas.openxmlformats.org/drawingml/2006/picture">
                 <pic:pic xmlns:pic="http://schemas.openxmlformats.org/drawingml/2006/picture">
                   <pic:nvPicPr>
-                    <pic:cNvPr id="0" name="Picture 3" descr="Macbook SSD:Users:Luki:Desktop:Screen Shot 2014-07-16 at 15.41.03.png"/>
+                    <pic:cNvPr id="3" name="Picture 4" descr="Macbook SSD:Users:Luki:Desktop:Screen Shot 2014-07-16 at 15.54.28.png"/>
                     <pic:cNvPicPr>
                       <a:picLocks noChangeAspect="1" noChangeArrowheads="1"/>
                     </pic:cNvPicPr>
                   </pic:nvPicPr>
                   <pic:blipFill>
-                    <a:blip r:embed="rId13">
+                    <a:blip r:embed="rId14">
                       <a:extLst>
                         <a:ext uri="{28A0092B-C50C-407E-A947-70E740481C1C}">
                           <a14:useLocalDpi xmlns:a14="http://schemas.microsoft.com/office/drawing/2010/main" val="0"/>
@@ -1786,7 +2616,7 @@
                   <pic:spPr bwMode="auto">
                     <a:xfrm>
                       <a:off x="0" y="0"/>
-                      <a:ext cx="5813425" cy="2877820"/>
+                      <a:ext cx="5593356" cy="2741386"/>
                     </a:xfrm>
                     <a:prstGeom prst="rect">
                       <a:avLst/>
@@ -1812,348 +2642,12 @@
     </w:p>
     <w:p>
       <w:pPr>
-        <w:spacing w:before="80"/>
-        <w:jc w:val="both"/>
-        <w:rPr>
-          <w:rFonts w:asciiTheme="majorHAnsi" w:hAnsiTheme="majorHAnsi"/>
-          <w:lang w:val="en-GB"/>
-        </w:rPr>
-      </w:pPr>
-    </w:p>
-    <w:p>
-      <w:pPr>
-        <w:pStyle w:val="ListParagraph"/>
-        <w:numPr>
-          <w:ilvl w:val="0"/>
-          <w:numId w:val="2"/>
-        </w:numPr>
-        <w:spacing w:before="400" w:after="160"/>
-        <w:ind w:left="567" w:hanging="567"/>
-        <w:contextualSpacing w:val="0"/>
-        <w:rPr>
-          <w:rFonts w:asciiTheme="majorHAnsi" w:hAnsiTheme="majorHAnsi"/>
-          <w:color w:val="000000" w:themeColor="text1"/>
-          <w:sz w:val="32"/>
-          <w:szCs w:val="32"/>
-          <w:lang w:val="en-GB"/>
-        </w:rPr>
-      </w:pPr>
-      <w:r>
-        <w:rPr>
-          <w:rFonts w:asciiTheme="majorHAnsi" w:hAnsiTheme="majorHAnsi"/>
-          <w:color w:val="000000" w:themeColor="text1"/>
-          <w:sz w:val="32"/>
-          <w:szCs w:val="32"/>
-          <w:lang w:val="en-GB"/>
-        </w:rPr>
-        <w:t xml:space="preserve">Configuring </w:t>
-      </w:r>
-      <w:r>
-        <w:rPr>
-          <w:rFonts w:asciiTheme="majorHAnsi" w:hAnsiTheme="majorHAnsi"/>
-          <w:color w:val="000000" w:themeColor="text1"/>
-          <w:sz w:val="32"/>
-          <w:szCs w:val="32"/>
-          <w:lang w:val="en-GB"/>
-        </w:rPr>
-        <w:t xml:space="preserve">a VM </w:t>
-      </w:r>
-      <w:r>
-        <w:rPr>
-          <w:rFonts w:asciiTheme="majorHAnsi" w:hAnsiTheme="majorHAnsi"/>
-          <w:color w:val="000000" w:themeColor="text1"/>
-          <w:sz w:val="32"/>
-          <w:szCs w:val="32"/>
-          <w:lang w:val="en-GB"/>
-        </w:rPr>
-        <w:t xml:space="preserve">and Deploying </w:t>
-      </w:r>
-      <w:r>
-        <w:rPr>
-          <w:rFonts w:asciiTheme="majorHAnsi" w:hAnsiTheme="majorHAnsi"/>
-          <w:color w:val="000000" w:themeColor="text1"/>
-          <w:sz w:val="32"/>
-          <w:szCs w:val="32"/>
-          <w:lang w:val="en-GB"/>
-        </w:rPr>
-        <w:t>Experiments</w:t>
-      </w:r>
-    </w:p>
-    <w:p>
-      <w:pPr>
-        <w:jc w:val="both"/>
-        <w:rPr>
-          <w:rFonts w:asciiTheme="majorHAnsi" w:hAnsiTheme="majorHAnsi"/>
-          <w:sz w:val="22"/>
-          <w:szCs w:val="22"/>
-          <w:lang w:val="en-GB"/>
-        </w:rPr>
-      </w:pPr>
-      <w:r>
-        <w:rPr>
-          <w:rFonts w:asciiTheme="majorHAnsi" w:hAnsiTheme="majorHAnsi"/>
-          <w:sz w:val="22"/>
-          <w:szCs w:val="22"/>
-          <w:lang w:val="en-GB"/>
-        </w:rPr>
-        <w:t>O</w:t>
-      </w:r>
-      <w:r>
-        <w:rPr>
-          <w:rFonts w:asciiTheme="majorHAnsi" w:hAnsiTheme="majorHAnsi"/>
-          <w:sz w:val="22"/>
-          <w:szCs w:val="22"/>
-          <w:lang w:val="en-GB"/>
-        </w:rPr>
-        <w:t>nce a VM has been created, the next step is to boot the VM and login</w:t>
-      </w:r>
-      <w:r>
-        <w:rPr>
-          <w:rFonts w:asciiTheme="majorHAnsi" w:hAnsiTheme="majorHAnsi"/>
-          <w:sz w:val="22"/>
-          <w:szCs w:val="22"/>
-          <w:lang w:val="en-GB"/>
-        </w:rPr>
-        <w:t xml:space="preserve"> to the system</w:t>
-      </w:r>
-      <w:r>
-        <w:rPr>
-          <w:rFonts w:asciiTheme="majorHAnsi" w:hAnsiTheme="majorHAnsi"/>
-          <w:sz w:val="22"/>
-          <w:szCs w:val="22"/>
-          <w:lang w:val="en-GB"/>
-        </w:rPr>
-        <w:t>, as you</w:t>
-      </w:r>
-      <w:r>
-        <w:rPr>
-          <w:rFonts w:asciiTheme="majorHAnsi" w:hAnsiTheme="majorHAnsi"/>
-          <w:sz w:val="22"/>
-          <w:szCs w:val="22"/>
-          <w:lang w:val="en-GB"/>
-        </w:rPr>
-        <w:t xml:space="preserve"> would do with a real computer.</w:t>
-      </w:r>
-      <w:r>
-        <w:rPr>
-          <w:rFonts w:asciiTheme="majorHAnsi" w:hAnsiTheme="majorHAnsi"/>
-          <w:sz w:val="22"/>
-          <w:szCs w:val="22"/>
-          <w:lang w:val="en-GB"/>
-        </w:rPr>
-        <w:t xml:space="preserve"> This step does not have </w:t>
-      </w:r>
-      <w:r>
-        <w:rPr>
-          <w:rFonts w:asciiTheme="majorHAnsi" w:hAnsiTheme="majorHAnsi"/>
-          <w:sz w:val="22"/>
-          <w:szCs w:val="22"/>
-          <w:lang w:val="en-GB"/>
-        </w:rPr>
-        <w:t>to immediately follow</w:t>
-      </w:r>
-      <w:r>
-        <w:rPr>
-          <w:rFonts w:asciiTheme="majorHAnsi" w:hAnsiTheme="majorHAnsi"/>
-          <w:sz w:val="22"/>
-          <w:szCs w:val="22"/>
-          <w:lang w:val="en-GB"/>
-        </w:rPr>
-        <w:t xml:space="preserve"> </w:t>
-      </w:r>
-      <w:r>
-        <w:rPr>
-          <w:rFonts w:asciiTheme="majorHAnsi" w:hAnsiTheme="majorHAnsi"/>
-          <w:sz w:val="22"/>
-          <w:szCs w:val="22"/>
-          <w:lang w:val="en-GB"/>
-        </w:rPr>
-        <w:t xml:space="preserve">the </w:t>
-      </w:r>
-      <w:r>
-        <w:rPr>
-          <w:rFonts w:asciiTheme="majorHAnsi" w:hAnsiTheme="majorHAnsi"/>
-          <w:sz w:val="22"/>
-          <w:szCs w:val="22"/>
-          <w:lang w:val="en-GB"/>
-        </w:rPr>
-        <w:t>VM</w:t>
-      </w:r>
-      <w:r>
-        <w:rPr>
-          <w:rFonts w:asciiTheme="majorHAnsi" w:hAnsiTheme="majorHAnsi"/>
-          <w:sz w:val="22"/>
-          <w:szCs w:val="22"/>
-          <w:lang w:val="en-GB"/>
-        </w:rPr>
-        <w:t xml:space="preserve"> </w:t>
-      </w:r>
-      <w:r>
-        <w:rPr>
-          <w:rFonts w:asciiTheme="majorHAnsi" w:hAnsiTheme="majorHAnsi"/>
-          <w:sz w:val="22"/>
-          <w:szCs w:val="22"/>
-          <w:lang w:val="en-GB"/>
-        </w:rPr>
-        <w:t>creation step</w:t>
-      </w:r>
-      <w:r>
-        <w:rPr>
-          <w:rFonts w:asciiTheme="majorHAnsi" w:hAnsiTheme="majorHAnsi"/>
-          <w:sz w:val="22"/>
-          <w:szCs w:val="22"/>
-          <w:lang w:val="en-GB"/>
-        </w:rPr>
-        <w:t xml:space="preserve">. </w:t>
-      </w:r>
-      <w:r>
-        <w:rPr>
-          <w:rFonts w:asciiTheme="majorHAnsi" w:hAnsiTheme="majorHAnsi"/>
-          <w:sz w:val="22"/>
-          <w:szCs w:val="22"/>
-          <w:lang w:val="en-GB"/>
-        </w:rPr>
-        <w:t>Instead, y</w:t>
-      </w:r>
-      <w:r>
-        <w:rPr>
-          <w:rFonts w:asciiTheme="majorHAnsi" w:hAnsiTheme="majorHAnsi"/>
-          <w:sz w:val="22"/>
-          <w:szCs w:val="22"/>
-          <w:lang w:val="en-GB"/>
-        </w:rPr>
-        <w:t>ou may visit the Recomputation @ ECAI website at any time to configure and work with VMs you created earlier. The VMs you create are stored in our servers indefinitely unless otherwise instructed to remove them.</w:t>
-      </w:r>
-    </w:p>
-    <w:p>
-      <w:pPr>
-        <w:spacing w:before="80"/>
-        <w:jc w:val="both"/>
-        <w:rPr>
-          <w:rFonts w:asciiTheme="majorHAnsi" w:hAnsiTheme="majorHAnsi"/>
-          <w:sz w:val="22"/>
-          <w:szCs w:val="22"/>
-          <w:lang w:val="en-GB"/>
-        </w:rPr>
-      </w:pPr>
-      <w:r>
-        <w:rPr>
-          <w:rFonts w:asciiTheme="majorHAnsi" w:hAnsiTheme="majorHAnsi"/>
-          <w:sz w:val="22"/>
-          <w:szCs w:val="22"/>
-          <w:lang w:val="en-GB"/>
-        </w:rPr>
-        <w:t xml:space="preserve">The following steps for booting and </w:t>
-      </w:r>
-      <w:r>
-        <w:rPr>
-          <w:rFonts w:asciiTheme="majorHAnsi" w:hAnsiTheme="majorHAnsi"/>
-          <w:sz w:val="22"/>
-          <w:szCs w:val="22"/>
-          <w:lang w:val="en-GB"/>
-        </w:rPr>
-        <w:t>working with a</w:t>
-      </w:r>
-      <w:r>
-        <w:rPr>
-          <w:rFonts w:asciiTheme="majorHAnsi" w:hAnsiTheme="majorHAnsi"/>
-          <w:sz w:val="22"/>
-          <w:szCs w:val="22"/>
-          <w:lang w:val="en-GB"/>
-        </w:rPr>
-        <w:t xml:space="preserve"> VM</w:t>
-      </w:r>
-      <w:r>
-        <w:rPr>
-          <w:rFonts w:asciiTheme="majorHAnsi" w:hAnsiTheme="majorHAnsi"/>
-          <w:sz w:val="22"/>
-          <w:szCs w:val="22"/>
-          <w:lang w:val="en-GB"/>
-        </w:rPr>
-        <w:t xml:space="preserve"> are the same whether </w:t>
-      </w:r>
-      <w:r>
-        <w:rPr>
-          <w:rFonts w:asciiTheme="majorHAnsi" w:hAnsiTheme="majorHAnsi"/>
-          <w:sz w:val="22"/>
-          <w:szCs w:val="22"/>
-          <w:lang w:val="en-GB"/>
-        </w:rPr>
-        <w:t>this activity is done</w:t>
-      </w:r>
-      <w:r>
-        <w:rPr>
-          <w:rFonts w:asciiTheme="majorHAnsi" w:hAnsiTheme="majorHAnsi"/>
-          <w:sz w:val="22"/>
-          <w:szCs w:val="22"/>
-          <w:lang w:val="en-GB"/>
-        </w:rPr>
-        <w:t xml:space="preserve"> immediately </w:t>
-      </w:r>
-      <w:r>
-        <w:rPr>
-          <w:rFonts w:asciiTheme="majorHAnsi" w:hAnsiTheme="majorHAnsi"/>
-          <w:sz w:val="22"/>
-          <w:szCs w:val="22"/>
-          <w:lang w:val="en-GB"/>
-        </w:rPr>
-        <w:t xml:space="preserve">upon VM creation </w:t>
-      </w:r>
-      <w:r>
-        <w:rPr>
-          <w:rFonts w:asciiTheme="majorHAnsi" w:hAnsiTheme="majorHAnsi"/>
-          <w:sz w:val="22"/>
-          <w:szCs w:val="22"/>
-          <w:lang w:val="en-GB"/>
-        </w:rPr>
-        <w:t xml:space="preserve">or at </w:t>
-      </w:r>
-      <w:r>
-        <w:rPr>
-          <w:rFonts w:asciiTheme="majorHAnsi" w:hAnsiTheme="majorHAnsi"/>
-          <w:sz w:val="22"/>
-          <w:szCs w:val="22"/>
-          <w:lang w:val="en-GB"/>
-        </w:rPr>
-        <w:t xml:space="preserve">a </w:t>
-      </w:r>
-      <w:r>
-        <w:rPr>
-          <w:rFonts w:asciiTheme="majorHAnsi" w:hAnsiTheme="majorHAnsi"/>
-          <w:sz w:val="22"/>
-          <w:szCs w:val="22"/>
-          <w:lang w:val="en-GB"/>
-        </w:rPr>
-        <w:t xml:space="preserve">latter </w:t>
-      </w:r>
-      <w:r>
-        <w:rPr>
-          <w:rFonts w:asciiTheme="majorHAnsi" w:hAnsiTheme="majorHAnsi"/>
-          <w:sz w:val="22"/>
-          <w:szCs w:val="22"/>
-          <w:lang w:val="en-GB"/>
-        </w:rPr>
-        <w:t>stage</w:t>
-      </w:r>
-      <w:r>
-        <w:rPr>
-          <w:rFonts w:asciiTheme="majorHAnsi" w:hAnsiTheme="majorHAnsi"/>
-          <w:sz w:val="22"/>
-          <w:szCs w:val="22"/>
-          <w:lang w:val="en-GB"/>
-        </w:rPr>
-        <w:t>.</w:t>
-      </w:r>
-    </w:p>
-    <w:p>
-      <w:pPr>
         <w:pStyle w:val="ListParagraph"/>
         <w:numPr>
           <w:ilvl w:val="0"/>
           <w:numId w:val="6"/>
         </w:numPr>
         <w:spacing w:before="80"/>
-        <w:contextualSpacing w:val="0"/>
         <w:jc w:val="both"/>
         <w:rPr>
           <w:rFonts w:asciiTheme="majorHAnsi" w:hAnsiTheme="majorHAnsi"/>
@@ -2169,202 +2663,157 @@
           <w:szCs w:val="22"/>
           <w:lang w:val="en-GB"/>
         </w:rPr>
-        <w:t xml:space="preserve">Click on the “Start VM” button </w:t>
-      </w:r>
-      <w:r>
-        <w:rPr>
-          <w:rFonts w:asciiTheme="majorHAnsi" w:hAnsiTheme="majorHAnsi"/>
-          <w:sz w:val="22"/>
-          <w:szCs w:val="22"/>
-          <w:lang w:val="en-GB"/>
-        </w:rPr>
-        <w:t>associated</w:t>
-      </w:r>
-      <w:r>
-        <w:rPr>
-          <w:rFonts w:asciiTheme="majorHAnsi" w:hAnsiTheme="majorHAnsi"/>
-          <w:sz w:val="22"/>
-          <w:szCs w:val="22"/>
-          <w:lang w:val="en-GB"/>
-        </w:rPr>
-        <w:t xml:space="preserve"> </w:t>
-      </w:r>
-      <w:r>
-        <w:rPr>
-          <w:rFonts w:asciiTheme="majorHAnsi" w:hAnsiTheme="majorHAnsi"/>
-          <w:sz w:val="22"/>
-          <w:szCs w:val="22"/>
-          <w:lang w:val="en-GB"/>
-        </w:rPr>
-        <w:t>to</w:t>
-      </w:r>
-      <w:r>
-        <w:rPr>
-          <w:rFonts w:asciiTheme="majorHAnsi" w:hAnsiTheme="majorHAnsi"/>
-          <w:sz w:val="22"/>
-          <w:szCs w:val="22"/>
-          <w:lang w:val="en-GB"/>
-        </w:rPr>
-        <w:t xml:space="preserve"> VM </w:t>
-      </w:r>
-      <w:r>
-        <w:rPr>
-          <w:rFonts w:asciiTheme="majorHAnsi" w:hAnsiTheme="majorHAnsi"/>
-          <w:sz w:val="22"/>
-          <w:szCs w:val="22"/>
-          <w:lang w:val="en-GB"/>
-        </w:rPr>
-        <w:t>with which you wish to work</w:t>
-      </w:r>
-      <w:r>
-        <w:rPr>
-          <w:rFonts w:asciiTheme="majorHAnsi" w:hAnsiTheme="majorHAnsi"/>
-          <w:sz w:val="22"/>
-          <w:szCs w:val="22"/>
-          <w:lang w:val="en-GB"/>
-        </w:rPr>
-        <w:t xml:space="preserve">. If this is the first time you are starting </w:t>
-      </w:r>
-      <w:r>
-        <w:rPr>
-          <w:rFonts w:asciiTheme="majorHAnsi" w:hAnsiTheme="majorHAnsi"/>
-          <w:sz w:val="22"/>
-          <w:szCs w:val="22"/>
-          <w:lang w:val="en-GB"/>
-        </w:rPr>
-        <w:t>a particular</w:t>
-      </w:r>
-      <w:r>
-        <w:rPr>
-          <w:rFonts w:asciiTheme="majorHAnsi" w:hAnsiTheme="majorHAnsi"/>
-          <w:sz w:val="22"/>
-          <w:szCs w:val="22"/>
-          <w:lang w:val="en-GB"/>
-        </w:rPr>
-        <w:t xml:space="preserve"> VM, it will also create</w:t>
-      </w:r>
-      <w:r>
-        <w:rPr>
-          <w:rFonts w:asciiTheme="majorHAnsi" w:hAnsiTheme="majorHAnsi"/>
-          <w:sz w:val="22"/>
-          <w:szCs w:val="22"/>
-          <w:lang w:val="en-GB"/>
-        </w:rPr>
-        <w:t xml:space="preserve"> the resources for the</w:t>
-      </w:r>
-      <w:r>
-        <w:rPr>
-          <w:rFonts w:asciiTheme="majorHAnsi" w:hAnsiTheme="majorHAnsi"/>
-          <w:sz w:val="22"/>
-          <w:szCs w:val="22"/>
-          <w:lang w:val="en-GB"/>
-        </w:rPr>
-        <w:t xml:space="preserve"> VM prior to </w:t>
-      </w:r>
-      <w:r>
-        <w:rPr>
-          <w:rFonts w:asciiTheme="majorHAnsi" w:hAnsiTheme="majorHAnsi"/>
-          <w:sz w:val="22"/>
-          <w:szCs w:val="22"/>
-          <w:lang w:val="en-GB"/>
-        </w:rPr>
-        <w:t>booting</w:t>
-      </w:r>
-      <w:r>
-        <w:rPr>
-          <w:rFonts w:asciiTheme="majorHAnsi" w:hAnsiTheme="majorHAnsi"/>
-          <w:sz w:val="22"/>
-          <w:szCs w:val="22"/>
-          <w:lang w:val="en-GB"/>
-        </w:rPr>
-        <w:t xml:space="preserve"> it up. This process should take a few minutes (or sooner if the VM </w:t>
-      </w:r>
-      <w:r>
-        <w:rPr>
-          <w:rFonts w:asciiTheme="majorHAnsi" w:hAnsiTheme="majorHAnsi"/>
-          <w:sz w:val="22"/>
-          <w:szCs w:val="22"/>
-          <w:lang w:val="en-GB"/>
-        </w:rPr>
-        <w:t>has</w:t>
-      </w:r>
-      <w:r>
-        <w:rPr>
-          <w:rFonts w:asciiTheme="majorHAnsi" w:hAnsiTheme="majorHAnsi"/>
-          <w:sz w:val="22"/>
-          <w:szCs w:val="22"/>
-          <w:lang w:val="en-GB"/>
-        </w:rPr>
-        <w:t xml:space="preserve"> already</w:t>
-      </w:r>
-      <w:r>
-        <w:rPr>
-          <w:rFonts w:asciiTheme="majorHAnsi" w:hAnsiTheme="majorHAnsi"/>
-          <w:sz w:val="22"/>
-          <w:szCs w:val="22"/>
-          <w:lang w:val="en-GB"/>
-        </w:rPr>
-        <w:t xml:space="preserve"> been</w:t>
-      </w:r>
-      <w:r>
-        <w:rPr>
-          <w:rFonts w:asciiTheme="majorHAnsi" w:hAnsiTheme="majorHAnsi"/>
-          <w:sz w:val="22"/>
-          <w:szCs w:val="22"/>
-          <w:lang w:val="en-GB"/>
-        </w:rPr>
-        <w:t xml:space="preserve"> created) while page should display the progress similar </w:t>
-      </w:r>
-      <w:r>
-        <w:rPr>
-          <w:rFonts w:asciiTheme="majorHAnsi" w:hAnsiTheme="majorHAnsi"/>
-          <w:sz w:val="22"/>
-          <w:szCs w:val="22"/>
-          <w:lang w:val="en-GB"/>
-        </w:rPr>
-        <w:t>what is illustrated</w:t>
-      </w:r>
-      <w:r>
-        <w:rPr>
-          <w:rFonts w:asciiTheme="majorHAnsi" w:hAnsiTheme="majorHAnsi"/>
-          <w:sz w:val="22"/>
-          <w:szCs w:val="22"/>
-          <w:lang w:val="en-GB"/>
-        </w:rPr>
-        <w:t xml:space="preserve"> below. You will also notice that the buttons are greyed out until the VM booting process is complete. Once complete the</w:t>
-      </w:r>
-      <w:r>
-        <w:rPr>
-          <w:rFonts w:asciiTheme="majorHAnsi" w:hAnsiTheme="majorHAnsi"/>
-          <w:sz w:val="22"/>
-          <w:szCs w:val="22"/>
-          <w:lang w:val="en-GB"/>
-        </w:rPr>
-        <w:t>se</w:t>
-      </w:r>
-      <w:r>
-        <w:rPr>
-          <w:rFonts w:asciiTheme="majorHAnsi" w:hAnsiTheme="majorHAnsi"/>
-          <w:sz w:val="22"/>
-          <w:szCs w:val="22"/>
-          <w:lang w:val="en-GB"/>
-        </w:rPr>
-        <w:t xml:space="preserve"> buttons will be re-enabled and the “Start VM” button re-named to “Stop VM”. </w:t>
-      </w:r>
-      <w:r>
-        <w:rPr>
-          <w:rFonts w:asciiTheme="majorHAnsi" w:hAnsiTheme="majorHAnsi"/>
-          <w:sz w:val="22"/>
-          <w:szCs w:val="22"/>
-          <w:lang w:val="en-GB"/>
-        </w:rPr>
-        <w:t xml:space="preserve"> At this point you have successfully booted a VM that is now ready be configured for experiments.</w:t>
+        <w:t>C</w:t>
+      </w:r>
+      <w:r>
+        <w:rPr>
+          <w:rFonts w:asciiTheme="majorHAnsi" w:hAnsiTheme="majorHAnsi"/>
+          <w:sz w:val="22"/>
+          <w:szCs w:val="22"/>
+          <w:lang w:val="en-GB"/>
+        </w:rPr>
+        <w:t>lick on the “Open Terminal” button</w:t>
+      </w:r>
+      <w:r>
+        <w:rPr>
+          <w:rFonts w:asciiTheme="majorHAnsi" w:hAnsiTheme="majorHAnsi"/>
+          <w:sz w:val="22"/>
+          <w:szCs w:val="22"/>
+          <w:lang w:val="en-GB"/>
+        </w:rPr>
+        <w:t xml:space="preserve"> to open a terminal window through which you can login to the Ubuntu VM as you would with a normal Linux based computer.</w:t>
+      </w:r>
+      <w:r>
+        <w:rPr>
+          <w:rFonts w:asciiTheme="majorHAnsi" w:hAnsiTheme="majorHAnsi"/>
+          <w:sz w:val="22"/>
+          <w:szCs w:val="22"/>
+          <w:lang w:val="en-GB"/>
+        </w:rPr>
+        <w:t xml:space="preserve"> The VM login process does not require you to provide </w:t>
+      </w:r>
+      <w:r>
+        <w:rPr>
+          <w:rFonts w:asciiTheme="majorHAnsi" w:hAnsiTheme="majorHAnsi"/>
+          <w:sz w:val="22"/>
+          <w:szCs w:val="22"/>
+          <w:lang w:val="en-GB"/>
+        </w:rPr>
+        <w:t xml:space="preserve">a </w:t>
+      </w:r>
+      <w:r>
+        <w:rPr>
+          <w:rFonts w:asciiTheme="majorHAnsi" w:hAnsiTheme="majorHAnsi"/>
+          <w:sz w:val="22"/>
+          <w:szCs w:val="22"/>
+          <w:lang w:val="en-GB"/>
+        </w:rPr>
+        <w:t>user name and</w:t>
+      </w:r>
+      <w:r>
+        <w:rPr>
+          <w:rFonts w:asciiTheme="majorHAnsi" w:hAnsiTheme="majorHAnsi"/>
+          <w:sz w:val="22"/>
+          <w:szCs w:val="22"/>
+          <w:lang w:val="en-GB"/>
+        </w:rPr>
+        <w:t xml:space="preserve"> a</w:t>
+      </w:r>
+      <w:r>
+        <w:rPr>
+          <w:rFonts w:asciiTheme="majorHAnsi" w:hAnsiTheme="majorHAnsi"/>
+          <w:sz w:val="22"/>
+          <w:szCs w:val="22"/>
+          <w:lang w:val="en-GB"/>
+        </w:rPr>
+        <w:t xml:space="preserve"> password, but instead </w:t>
+      </w:r>
+      <w:r>
+        <w:rPr>
+          <w:rFonts w:asciiTheme="majorHAnsi" w:hAnsiTheme="majorHAnsi"/>
+          <w:sz w:val="22"/>
+          <w:szCs w:val="22"/>
+          <w:lang w:val="en-GB"/>
+        </w:rPr>
+        <w:t>employs preconfigured user credentials to log you in automatically.</w:t>
+      </w:r>
+      <w:r>
+        <w:rPr>
+          <w:rFonts w:asciiTheme="majorHAnsi" w:hAnsiTheme="majorHAnsi"/>
+          <w:sz w:val="22"/>
+          <w:szCs w:val="22"/>
+          <w:lang w:val="en-GB"/>
+        </w:rPr>
+        <w:t xml:space="preserve"> Once you are connected to the VM, you should see the familiar Linux command prompt. Th</w:t>
+      </w:r>
+      <w:r>
+        <w:rPr>
+          <w:rFonts w:asciiTheme="majorHAnsi" w:hAnsiTheme="majorHAnsi"/>
+          <w:sz w:val="22"/>
+          <w:szCs w:val="22"/>
+          <w:lang w:val="en-GB"/>
+        </w:rPr>
+        <w:t>is</w:t>
+      </w:r>
+      <w:r>
+        <w:rPr>
+          <w:rFonts w:asciiTheme="majorHAnsi" w:hAnsiTheme="majorHAnsi"/>
+          <w:sz w:val="22"/>
+          <w:szCs w:val="22"/>
+          <w:lang w:val="en-GB"/>
+        </w:rPr>
+        <w:t xml:space="preserve"> VM is a full-functional Linux </w:t>
+      </w:r>
+      <w:r>
+        <w:rPr>
+          <w:rFonts w:asciiTheme="majorHAnsi" w:hAnsiTheme="majorHAnsi"/>
+          <w:sz w:val="22"/>
+          <w:szCs w:val="22"/>
+          <w:lang w:val="en-GB"/>
+        </w:rPr>
+        <w:t>computer, which</w:t>
+      </w:r>
+      <w:r>
+        <w:rPr>
+          <w:rFonts w:asciiTheme="majorHAnsi" w:hAnsiTheme="majorHAnsi"/>
+          <w:sz w:val="22"/>
+          <w:szCs w:val="22"/>
+          <w:lang w:val="en-GB"/>
+        </w:rPr>
+        <w:t xml:space="preserve"> should be easily configurable to deploy and execute your </w:t>
+      </w:r>
+      <w:r>
+        <w:rPr>
+          <w:rFonts w:asciiTheme="majorHAnsi" w:hAnsiTheme="majorHAnsi"/>
+          <w:sz w:val="22"/>
+          <w:szCs w:val="22"/>
+          <w:lang w:val="en-GB"/>
+        </w:rPr>
+        <w:t>experiments</w:t>
+      </w:r>
+      <w:r>
+        <w:rPr>
+          <w:rFonts w:asciiTheme="majorHAnsi" w:hAnsiTheme="majorHAnsi"/>
+          <w:sz w:val="22"/>
+          <w:szCs w:val="22"/>
+          <w:lang w:val="en-GB"/>
+        </w:rPr>
+        <w:t>.</w:t>
+      </w:r>
+      <w:r>
+        <w:rPr>
+          <w:rFonts w:asciiTheme="majorHAnsi" w:hAnsiTheme="majorHAnsi"/>
+          <w:sz w:val="22"/>
+          <w:szCs w:val="22"/>
+          <w:lang w:val="en-GB"/>
+        </w:rPr>
+        <w:t xml:space="preserve"> The terminal window of the VM looks like this.</w:t>
       </w:r>
     </w:p>
     <w:p>
       <w:pPr>
         <w:spacing w:before="80"/>
-        <w:jc w:val="both"/>
+        <w:jc w:val="center"/>
         <w:rPr>
           <w:rFonts w:asciiTheme="majorHAnsi" w:hAnsiTheme="majorHAnsi"/>
           <w:lang w:val="en-GB"/>
@@ -2376,10 +2825,10 @@
           <w:noProof/>
         </w:rPr>
         <w:drawing>
-          <wp:inline distT="0" distB="0" distL="0" distR="0" wp14:anchorId="0C12259A" wp14:editId="2F393487">
-            <wp:extent cx="5813425" cy="2849245"/>
-            <wp:effectExtent l="25400" t="25400" r="104775" b="97155"/>
-            <wp:docPr id="5" name="Picture 5" descr="Macbook SSD:Users:Luki:Desktop:Screen Shot 2014-07-16 at 15.54.28.png"/>
+          <wp:inline distT="0" distB="0" distL="0" distR="0" wp14:anchorId="6A36E78C" wp14:editId="1B0B47F0">
+            <wp:extent cx="4318040" cy="1565910"/>
+            <wp:effectExtent l="25400" t="25400" r="101600" b="110490"/>
+            <wp:docPr id="8" name="Picture 8"/>
             <wp:cNvGraphicFramePr>
               <a:graphicFrameLocks xmlns:a="http://schemas.openxmlformats.org/drawingml/2006/main" noChangeAspect="1"/>
             </wp:cNvGraphicFramePr>
@@ -2387,20 +2836,19 @@
               <a:graphicData uri="http://schemas.openxmlformats.org/drawingml/2006/picture">
                 <pic:pic xmlns:pic="http://schemas.openxmlformats.org/drawingml/2006/picture">
                   <pic:nvPicPr>
-                    <pic:cNvPr id="0" name="Picture 4" descr="Macbook SSD:Users:Luki:Desktop:Screen Shot 2014-07-16 at 15.54.28.png"/>
+                    <pic:cNvPr id="2" name="Picture 7" descr="Macbook SSD:Users:Luki:Desktop:Screen Shot 2014-07-16 at 18.16.12.png"/>
                     <pic:cNvPicPr>
                       <a:picLocks noChangeAspect="1" noChangeArrowheads="1"/>
                     </pic:cNvPicPr>
                   </pic:nvPicPr>
                   <pic:blipFill>
-                    <a:blip r:embed="rId14">
+                    <a:blip r:embed="rId15">
                       <a:extLst>
                         <a:ext uri="{28A0092B-C50C-407E-A947-70E740481C1C}">
                           <a14:useLocalDpi xmlns:a14="http://schemas.microsoft.com/office/drawing/2010/main" val="0"/>
                         </a:ext>
                       </a:extLst>
                     </a:blip>
-                    <a:srcRect/>
                     <a:stretch>
                       <a:fillRect/>
                     </a:stretch>
@@ -2408,7 +2856,7 @@
                   <pic:spPr bwMode="auto">
                     <a:xfrm>
                       <a:off x="0" y="0"/>
-                      <a:ext cx="5813425" cy="2849245"/>
+                      <a:ext cx="4320323" cy="1566738"/>
                     </a:xfrm>
                     <a:prstGeom prst="rect">
                       <a:avLst/>
@@ -2440,6 +2888,8 @@
           <w:numId w:val="6"/>
         </w:numPr>
         <w:spacing w:before="80"/>
+        <w:ind w:left="714" w:hanging="357"/>
+        <w:contextualSpacing w:val="0"/>
         <w:jc w:val="both"/>
         <w:rPr>
           <w:rFonts w:asciiTheme="majorHAnsi" w:hAnsiTheme="majorHAnsi"/>
@@ -2455,222 +2905,81 @@
           <w:szCs w:val="22"/>
           <w:lang w:val="en-GB"/>
         </w:rPr>
-        <w:t>C</w:t>
-      </w:r>
-      <w:r>
-        <w:rPr>
-          <w:rFonts w:asciiTheme="majorHAnsi" w:hAnsiTheme="majorHAnsi"/>
-          <w:sz w:val="22"/>
-          <w:szCs w:val="22"/>
-          <w:lang w:val="en-GB"/>
-        </w:rPr>
-        <w:t>lick on the “Open Terminal” button</w:t>
-      </w:r>
-      <w:r>
-        <w:rPr>
-          <w:rFonts w:asciiTheme="majorHAnsi" w:hAnsiTheme="majorHAnsi"/>
-          <w:sz w:val="22"/>
-          <w:szCs w:val="22"/>
-          <w:lang w:val="en-GB"/>
-        </w:rPr>
-        <w:t xml:space="preserve"> to open a terminal window through which you can login to the Ubuntu VM as you would with a normal Linux based computer.</w:t>
-      </w:r>
-      <w:r>
-        <w:rPr>
-          <w:rFonts w:asciiTheme="majorHAnsi" w:hAnsiTheme="majorHAnsi"/>
-          <w:sz w:val="22"/>
-          <w:szCs w:val="22"/>
-          <w:lang w:val="en-GB"/>
-        </w:rPr>
-        <w:t xml:space="preserve"> The VM login process does not require you to provide </w:t>
-      </w:r>
-      <w:r>
-        <w:rPr>
-          <w:rFonts w:asciiTheme="majorHAnsi" w:hAnsiTheme="majorHAnsi"/>
-          <w:sz w:val="22"/>
-          <w:szCs w:val="22"/>
-          <w:lang w:val="en-GB"/>
-        </w:rPr>
-        <w:t xml:space="preserve">a </w:t>
-      </w:r>
-      <w:r>
-        <w:rPr>
-          <w:rFonts w:asciiTheme="majorHAnsi" w:hAnsiTheme="majorHAnsi"/>
-          <w:sz w:val="22"/>
-          <w:szCs w:val="22"/>
-          <w:lang w:val="en-GB"/>
-        </w:rPr>
-        <w:t>user name and</w:t>
-      </w:r>
-      <w:r>
-        <w:rPr>
-          <w:rFonts w:asciiTheme="majorHAnsi" w:hAnsiTheme="majorHAnsi"/>
-          <w:sz w:val="22"/>
-          <w:szCs w:val="22"/>
-          <w:lang w:val="en-GB"/>
-        </w:rPr>
-        <w:t xml:space="preserve"> a</w:t>
-      </w:r>
-      <w:r>
-        <w:rPr>
-          <w:rFonts w:asciiTheme="majorHAnsi" w:hAnsiTheme="majorHAnsi"/>
-          <w:sz w:val="22"/>
-          <w:szCs w:val="22"/>
-          <w:lang w:val="en-GB"/>
-        </w:rPr>
-        <w:t xml:space="preserve"> password, but instead </w:t>
-      </w:r>
-      <w:r>
-        <w:rPr>
-          <w:rFonts w:asciiTheme="majorHAnsi" w:hAnsiTheme="majorHAnsi"/>
-          <w:sz w:val="22"/>
-          <w:szCs w:val="22"/>
-          <w:lang w:val="en-GB"/>
-        </w:rPr>
-        <w:t>employs preconfigured user credentials to log you in automatically.</w:t>
-      </w:r>
-      <w:r>
-        <w:rPr>
-          <w:rFonts w:asciiTheme="majorHAnsi" w:hAnsiTheme="majorHAnsi"/>
-          <w:sz w:val="22"/>
-          <w:szCs w:val="22"/>
-          <w:lang w:val="en-GB"/>
-        </w:rPr>
-        <w:t xml:space="preserve"> Once you are connected to the VM, you should see the familiar Linux command prompt. Th</w:t>
-      </w:r>
-      <w:r>
-        <w:rPr>
-          <w:rFonts w:asciiTheme="majorHAnsi" w:hAnsiTheme="majorHAnsi"/>
-          <w:sz w:val="22"/>
-          <w:szCs w:val="22"/>
-          <w:lang w:val="en-GB"/>
-        </w:rPr>
-        <w:t>is</w:t>
-      </w:r>
-      <w:r>
-        <w:rPr>
-          <w:rFonts w:asciiTheme="majorHAnsi" w:hAnsiTheme="majorHAnsi"/>
-          <w:sz w:val="22"/>
-          <w:szCs w:val="22"/>
-          <w:lang w:val="en-GB"/>
-        </w:rPr>
-        <w:t xml:space="preserve"> VM is a full-functional Linux </w:t>
-      </w:r>
-      <w:r>
-        <w:rPr>
-          <w:rFonts w:asciiTheme="majorHAnsi" w:hAnsiTheme="majorHAnsi"/>
-          <w:sz w:val="22"/>
-          <w:szCs w:val="22"/>
-          <w:lang w:val="en-GB"/>
-        </w:rPr>
-        <w:t>computer, which</w:t>
-      </w:r>
-      <w:r>
-        <w:rPr>
-          <w:rFonts w:asciiTheme="majorHAnsi" w:hAnsiTheme="majorHAnsi"/>
-          <w:sz w:val="22"/>
-          <w:szCs w:val="22"/>
-          <w:lang w:val="en-GB"/>
-        </w:rPr>
-        <w:t xml:space="preserve"> should be easily configurable to deploy and execute your </w:t>
-      </w:r>
-      <w:r>
-        <w:rPr>
-          <w:rFonts w:asciiTheme="majorHAnsi" w:hAnsiTheme="majorHAnsi"/>
-          <w:sz w:val="22"/>
-          <w:szCs w:val="22"/>
-          <w:lang w:val="en-GB"/>
-        </w:rPr>
-        <w:t>experiments</w:t>
-      </w:r>
-      <w:r>
-        <w:rPr>
-          <w:rFonts w:asciiTheme="majorHAnsi" w:hAnsiTheme="majorHAnsi"/>
-          <w:sz w:val="22"/>
-          <w:szCs w:val="22"/>
-          <w:lang w:val="en-GB"/>
-        </w:rPr>
-        <w:t>.</w:t>
-      </w:r>
-      <w:r>
-        <w:rPr>
-          <w:rFonts w:asciiTheme="majorHAnsi" w:hAnsiTheme="majorHAnsi"/>
-          <w:sz w:val="22"/>
-          <w:szCs w:val="22"/>
-          <w:lang w:val="en-GB"/>
-        </w:rPr>
-        <w:t xml:space="preserve"> The terminal window of the VM looks like this.</w:t>
-      </w:r>
-    </w:p>
-    <w:p>
-      <w:pPr>
-        <w:spacing w:before="80"/>
-        <w:jc w:val="both"/>
-        <w:rPr>
-          <w:rFonts w:asciiTheme="majorHAnsi" w:hAnsiTheme="majorHAnsi"/>
-          <w:lang w:val="en-GB"/>
-        </w:rPr>
-      </w:pPr>
-      <w:r>
-        <w:rPr>
-          <w:rFonts w:asciiTheme="majorHAnsi" w:hAnsiTheme="majorHAnsi"/>
-          <w:noProof/>
-        </w:rPr>
-        <w:drawing>
-          <wp:inline distT="0" distB="0" distL="0" distR="0" wp14:anchorId="6A36E78C" wp14:editId="2BA5530B">
-            <wp:extent cx="5823585" cy="1183640"/>
-            <wp:effectExtent l="25400" t="25400" r="94615" b="111760"/>
-            <wp:docPr id="8" name="Picture 8" descr="Macbook SSD:Users:Luki:Desktop:Screen Shot 2014-07-16 at 18.16.12.png"/>
-            <wp:cNvGraphicFramePr>
-              <a:graphicFrameLocks xmlns:a="http://schemas.openxmlformats.org/drawingml/2006/main" noChangeAspect="1"/>
-            </wp:cNvGraphicFramePr>
-            <a:graphic xmlns:a="http://schemas.openxmlformats.org/drawingml/2006/main">
-              <a:graphicData uri="http://schemas.openxmlformats.org/drawingml/2006/picture">
-                <pic:pic xmlns:pic="http://schemas.openxmlformats.org/drawingml/2006/picture">
-                  <pic:nvPicPr>
-                    <pic:cNvPr id="0" name="Picture 7" descr="Macbook SSD:Users:Luki:Desktop:Screen Shot 2014-07-16 at 18.16.12.png"/>
-                    <pic:cNvPicPr>
-                      <a:picLocks noChangeAspect="1" noChangeArrowheads="1"/>
-                    </pic:cNvPicPr>
-                  </pic:nvPicPr>
-                  <pic:blipFill>
-                    <a:blip r:embed="rId15">
-                      <a:extLst>
-                        <a:ext uri="{28A0092B-C50C-407E-A947-70E740481C1C}">
-                          <a14:useLocalDpi xmlns:a14="http://schemas.microsoft.com/office/drawing/2010/main" val="0"/>
-                        </a:ext>
-                      </a:extLst>
-                    </a:blip>
-                    <a:srcRect/>
-                    <a:stretch>
-                      <a:fillRect/>
-                    </a:stretch>
-                  </pic:blipFill>
-                  <pic:spPr bwMode="auto">
-                    <a:xfrm>
-                      <a:off x="0" y="0"/>
-                      <a:ext cx="5823585" cy="1183640"/>
-                    </a:xfrm>
-                    <a:prstGeom prst="rect">
-                      <a:avLst/>
-                    </a:prstGeom>
-                    <a:noFill/>
-                    <a:ln>
-                      <a:noFill/>
-                    </a:ln>
-                    <a:effectLst>
-                      <a:outerShdw blurRad="50800" dist="38100" dir="2700000" algn="tl" rotWithShape="0">
-                        <a:srgbClr val="000000">
-                          <a:alpha val="43000"/>
-                        </a:srgbClr>
-                      </a:outerShdw>
-                    </a:effectLst>
-                  </pic:spPr>
-                </pic:pic>
-              </a:graphicData>
-            </a:graphic>
-          </wp:inline>
-        </w:drawing>
+        <w:t>Use the terminal</w:t>
+      </w:r>
+      <w:r>
+        <w:rPr>
+          <w:rFonts w:asciiTheme="majorHAnsi" w:hAnsiTheme="majorHAnsi"/>
+          <w:sz w:val="22"/>
+          <w:szCs w:val="22"/>
+          <w:lang w:val="en-GB"/>
+        </w:rPr>
+        <w:t xml:space="preserve"> window</w:t>
+      </w:r>
+      <w:r>
+        <w:rPr>
+          <w:rFonts w:asciiTheme="majorHAnsi" w:hAnsiTheme="majorHAnsi"/>
+          <w:sz w:val="22"/>
+          <w:szCs w:val="22"/>
+          <w:lang w:val="en-GB"/>
+        </w:rPr>
+        <w:t xml:space="preserve"> to configure the Linux VM </w:t>
+      </w:r>
+      <w:r>
+        <w:rPr>
+          <w:rFonts w:asciiTheme="majorHAnsi" w:hAnsiTheme="majorHAnsi"/>
+          <w:sz w:val="22"/>
+          <w:szCs w:val="22"/>
+          <w:lang w:val="en-GB"/>
+        </w:rPr>
+        <w:t xml:space="preserve">as required prior to </w:t>
+      </w:r>
+      <w:r>
+        <w:rPr>
+          <w:rFonts w:asciiTheme="majorHAnsi" w:hAnsiTheme="majorHAnsi"/>
+          <w:sz w:val="22"/>
+          <w:szCs w:val="22"/>
+          <w:lang w:val="en-GB"/>
+        </w:rPr>
+        <w:t>deploy</w:t>
+      </w:r>
+      <w:r>
+        <w:rPr>
+          <w:rFonts w:asciiTheme="majorHAnsi" w:hAnsiTheme="majorHAnsi"/>
+          <w:sz w:val="22"/>
+          <w:szCs w:val="22"/>
+          <w:lang w:val="en-GB"/>
+        </w:rPr>
+        <w:t>ing</w:t>
+      </w:r>
+      <w:r>
+        <w:rPr>
+          <w:rFonts w:asciiTheme="majorHAnsi" w:hAnsiTheme="majorHAnsi"/>
+          <w:sz w:val="22"/>
+          <w:szCs w:val="22"/>
+          <w:lang w:val="en-GB"/>
+        </w:rPr>
+        <w:t xml:space="preserve"> your experiments. For example, you could use the Linux package manager </w:t>
+      </w:r>
+      <w:r>
+        <w:rPr>
+          <w:rFonts w:asciiTheme="majorHAnsi" w:hAnsiTheme="majorHAnsi"/>
+          <w:b/>
+          <w:i/>
+          <w:sz w:val="22"/>
+          <w:szCs w:val="22"/>
+          <w:lang w:val="en-GB"/>
+        </w:rPr>
+        <w:t>apt-get</w:t>
+      </w:r>
+      <w:r>
+        <w:rPr>
+          <w:rFonts w:asciiTheme="majorHAnsi" w:hAnsiTheme="majorHAnsi"/>
+          <w:sz w:val="22"/>
+          <w:szCs w:val="22"/>
+          <w:lang w:val="en-GB"/>
+        </w:rPr>
+        <w:t xml:space="preserve"> to download and install any packages that are not available in the VM.</w:t>
       </w:r>
     </w:p>
     <w:p>
@@ -2698,61 +3007,70 @@
           <w:szCs w:val="22"/>
           <w:lang w:val="en-GB"/>
         </w:rPr>
-        <w:t>Use the terminal</w:t>
-      </w:r>
-      <w:r>
-        <w:rPr>
-          <w:rFonts w:asciiTheme="majorHAnsi" w:hAnsiTheme="majorHAnsi"/>
-          <w:sz w:val="22"/>
-          <w:szCs w:val="22"/>
-          <w:lang w:val="en-GB"/>
-        </w:rPr>
-        <w:t xml:space="preserve"> window</w:t>
-      </w:r>
-      <w:r>
-        <w:rPr>
-          <w:rFonts w:asciiTheme="majorHAnsi" w:hAnsiTheme="majorHAnsi"/>
-          <w:sz w:val="22"/>
-          <w:szCs w:val="22"/>
-          <w:lang w:val="en-GB"/>
-        </w:rPr>
-        <w:t xml:space="preserve"> to configure the Linux VM </w:t>
-      </w:r>
-      <w:r>
-        <w:rPr>
-          <w:rFonts w:asciiTheme="majorHAnsi" w:hAnsiTheme="majorHAnsi"/>
-          <w:sz w:val="22"/>
-          <w:szCs w:val="22"/>
-          <w:lang w:val="en-GB"/>
-        </w:rPr>
-        <w:t xml:space="preserve">as required prior to </w:t>
-      </w:r>
-      <w:r>
-        <w:rPr>
-          <w:rFonts w:asciiTheme="majorHAnsi" w:hAnsiTheme="majorHAnsi"/>
-          <w:sz w:val="22"/>
-          <w:szCs w:val="22"/>
-          <w:lang w:val="en-GB"/>
-        </w:rPr>
-        <w:t>deploy</w:t>
-      </w:r>
-      <w:r>
-        <w:rPr>
-          <w:rFonts w:asciiTheme="majorHAnsi" w:hAnsiTheme="majorHAnsi"/>
-          <w:sz w:val="22"/>
-          <w:szCs w:val="22"/>
-          <w:lang w:val="en-GB"/>
-        </w:rPr>
-        <w:t>ing</w:t>
-      </w:r>
-      <w:r>
-        <w:rPr>
-          <w:rFonts w:asciiTheme="majorHAnsi" w:hAnsiTheme="majorHAnsi"/>
-          <w:sz w:val="22"/>
-          <w:szCs w:val="22"/>
-          <w:lang w:val="en-GB"/>
-        </w:rPr>
-        <w:t xml:space="preserve"> your experiments. For example, you could use the Linux package manager </w:t>
+        <w:t>Deploy your experiment.</w:t>
+      </w:r>
+      <w:r>
+        <w:rPr>
+          <w:rFonts w:asciiTheme="majorHAnsi" w:hAnsiTheme="majorHAnsi"/>
+          <w:sz w:val="22"/>
+          <w:szCs w:val="22"/>
+          <w:lang w:val="en-GB"/>
+        </w:rPr>
+        <w:t xml:space="preserve"> </w:t>
+      </w:r>
+      <w:r>
+        <w:rPr>
+          <w:rFonts w:asciiTheme="majorHAnsi" w:hAnsiTheme="majorHAnsi"/>
+          <w:sz w:val="22"/>
+          <w:szCs w:val="22"/>
+          <w:lang w:val="en-GB"/>
+        </w:rPr>
+        <w:t xml:space="preserve">Note that every VM created at </w:t>
+      </w:r>
+      <w:r>
+        <w:rPr>
+          <w:rFonts w:asciiTheme="majorHAnsi" w:hAnsiTheme="majorHAnsi"/>
+          <w:sz w:val="22"/>
+          <w:szCs w:val="22"/>
+          <w:lang w:val="en-GB"/>
+        </w:rPr>
+        <w:t>recomputation.org</w:t>
+      </w:r>
+      <w:r>
+        <w:rPr>
+          <w:rFonts w:asciiTheme="majorHAnsi" w:hAnsiTheme="majorHAnsi"/>
+          <w:sz w:val="22"/>
+          <w:szCs w:val="22"/>
+          <w:lang w:val="en-GB"/>
+        </w:rPr>
+        <w:t xml:space="preserve"> has access to the In</w:t>
+      </w:r>
+      <w:r>
+        <w:rPr>
+          <w:rFonts w:asciiTheme="majorHAnsi" w:hAnsiTheme="majorHAnsi"/>
+          <w:sz w:val="22"/>
+          <w:szCs w:val="22"/>
+          <w:lang w:val="en-GB"/>
+        </w:rPr>
+        <w:t>t</w:t>
+      </w:r>
+      <w:r>
+        <w:rPr>
+          <w:rFonts w:asciiTheme="majorHAnsi" w:hAnsiTheme="majorHAnsi"/>
+          <w:sz w:val="22"/>
+          <w:szCs w:val="22"/>
+          <w:lang w:val="en-GB"/>
+        </w:rPr>
+        <w:t xml:space="preserve">ernet. Therefore you may </w:t>
+      </w:r>
+      <w:r>
+        <w:rPr>
+          <w:rFonts w:asciiTheme="majorHAnsi" w:hAnsiTheme="majorHAnsi"/>
+          <w:sz w:val="22"/>
+          <w:szCs w:val="22"/>
+          <w:lang w:val="en-GB"/>
+        </w:rPr>
+        <w:t xml:space="preserve">download files related to your experiment using standard Linux tools such as </w:t>
       </w:r>
       <w:r>
         <w:rPr>
@@ -2763,16 +3081,54 @@
           <w:szCs w:val="22"/>
           <w:lang w:val="en-GB"/>
         </w:rPr>
-        <w:t>apt-get</w:t>
-      </w:r>
-      <w:r>
-        <w:rPr>
-          <w:rFonts w:asciiTheme="majorHAnsi" w:hAnsiTheme="majorHAnsi"/>
-          <w:sz w:val="22"/>
-          <w:szCs w:val="22"/>
-          <w:lang w:val="en-GB"/>
-        </w:rPr>
-        <w:t xml:space="preserve"> to download and install any packages that are not available in the VM.</w:t>
+        <w:t>wget</w:t>
+      </w:r>
+      <w:r>
+        <w:rPr>
+          <w:rFonts w:asciiTheme="majorHAnsi" w:hAnsiTheme="majorHAnsi"/>
+          <w:sz w:val="22"/>
+          <w:szCs w:val="22"/>
+          <w:lang w:val="en-GB"/>
+        </w:rPr>
+        <w:t xml:space="preserve">. </w:t>
+      </w:r>
+      <w:r>
+        <w:rPr>
+          <w:rFonts w:asciiTheme="majorHAnsi" w:hAnsiTheme="majorHAnsi"/>
+          <w:sz w:val="22"/>
+          <w:szCs w:val="22"/>
+          <w:lang w:val="en-GB"/>
+        </w:rPr>
+        <w:t>Furthermore, i</w:t>
+      </w:r>
+      <w:r>
+        <w:rPr>
+          <w:rFonts w:asciiTheme="majorHAnsi" w:hAnsiTheme="majorHAnsi"/>
+          <w:sz w:val="22"/>
+          <w:szCs w:val="22"/>
+          <w:lang w:val="en-GB"/>
+        </w:rPr>
+        <w:t xml:space="preserve">t is recommended that the software and data required for the experiment be installed within the </w:t>
+      </w:r>
+      <w:r>
+        <w:rPr>
+          <w:rFonts w:asciiTheme="majorHAnsi" w:hAnsiTheme="majorHAnsi"/>
+          <w:b/>
+          <w:i/>
+          <w:sz w:val="22"/>
+          <w:szCs w:val="22"/>
+          <w:lang w:val="en-GB"/>
+        </w:rPr>
+        <w:t>/home/vagrant</w:t>
+      </w:r>
+      <w:r>
+        <w:rPr>
+          <w:rFonts w:asciiTheme="majorHAnsi" w:hAnsiTheme="majorHAnsi"/>
+          <w:sz w:val="22"/>
+          <w:szCs w:val="22"/>
+          <w:lang w:val="en-GB"/>
+        </w:rPr>
+        <w:t xml:space="preserve"> directory of the VM. This is the home directory of the preconfigured user.</w:t>
       </w:r>
     </w:p>
     <w:p>
@@ -2800,110 +3156,52 @@
           <w:szCs w:val="22"/>
           <w:lang w:val="en-GB"/>
         </w:rPr>
-        <w:t>Deploy your experiment.</w:t>
-      </w:r>
-      <w:r>
-        <w:rPr>
-          <w:rFonts w:asciiTheme="majorHAnsi" w:hAnsiTheme="majorHAnsi"/>
-          <w:sz w:val="22"/>
-          <w:szCs w:val="22"/>
-          <w:lang w:val="en-GB"/>
-        </w:rPr>
-        <w:t xml:space="preserve"> </w:t>
-      </w:r>
-      <w:r>
-        <w:rPr>
-          <w:rFonts w:asciiTheme="majorHAnsi" w:hAnsiTheme="majorHAnsi"/>
-          <w:sz w:val="22"/>
-          <w:szCs w:val="22"/>
-          <w:lang w:val="en-GB"/>
-        </w:rPr>
-        <w:t>Note that every VM created at Recomputation @ ECAI has access to the In</w:t>
-      </w:r>
-      <w:r>
-        <w:rPr>
-          <w:rFonts w:asciiTheme="majorHAnsi" w:hAnsiTheme="majorHAnsi"/>
-          <w:sz w:val="22"/>
-          <w:szCs w:val="22"/>
-          <w:lang w:val="en-GB"/>
-        </w:rPr>
-        <w:t>t</w:t>
-      </w:r>
-      <w:r>
-        <w:rPr>
-          <w:rFonts w:asciiTheme="majorHAnsi" w:hAnsiTheme="majorHAnsi"/>
-          <w:sz w:val="22"/>
-          <w:szCs w:val="22"/>
-          <w:lang w:val="en-GB"/>
-        </w:rPr>
-        <w:t xml:space="preserve">ernet. Therefore you may </w:t>
-      </w:r>
-      <w:r>
-        <w:rPr>
-          <w:rFonts w:asciiTheme="majorHAnsi" w:hAnsiTheme="majorHAnsi"/>
-          <w:sz w:val="22"/>
-          <w:szCs w:val="22"/>
-          <w:lang w:val="en-GB"/>
-        </w:rPr>
-        <w:t xml:space="preserve">download files related to your experiment using standard Linux tools such as </w:t>
-      </w:r>
-      <w:r>
-        <w:rPr>
-          <w:rFonts w:asciiTheme="majorHAnsi" w:hAnsiTheme="majorHAnsi"/>
-          <w:b/>
-          <w:i/>
-          <w:sz w:val="22"/>
-          <w:szCs w:val="22"/>
-          <w:lang w:val="en-GB"/>
-        </w:rPr>
-        <w:t>wget</w:t>
-      </w:r>
-      <w:r>
-        <w:rPr>
-          <w:rFonts w:asciiTheme="majorHAnsi" w:hAnsiTheme="majorHAnsi"/>
-          <w:sz w:val="22"/>
-          <w:szCs w:val="22"/>
-          <w:lang w:val="en-GB"/>
-        </w:rPr>
-        <w:t xml:space="preserve">. </w:t>
-      </w:r>
-      <w:r>
-        <w:rPr>
-          <w:rFonts w:asciiTheme="majorHAnsi" w:hAnsiTheme="majorHAnsi"/>
-          <w:sz w:val="22"/>
-          <w:szCs w:val="22"/>
-          <w:lang w:val="en-GB"/>
-        </w:rPr>
-        <w:t>Furthermore, i</w:t>
-      </w:r>
-      <w:r>
-        <w:rPr>
-          <w:rFonts w:asciiTheme="majorHAnsi" w:hAnsiTheme="majorHAnsi"/>
-          <w:sz w:val="22"/>
-          <w:szCs w:val="22"/>
-          <w:lang w:val="en-GB"/>
-        </w:rPr>
-        <w:t xml:space="preserve">t is recommended that the software and data required for the experiment be installed within the </w:t>
-      </w:r>
-      <w:r>
-        <w:rPr>
-          <w:rFonts w:asciiTheme="majorHAnsi" w:hAnsiTheme="majorHAnsi"/>
-          <w:b/>
-          <w:i/>
-          <w:sz w:val="22"/>
-          <w:szCs w:val="22"/>
-          <w:lang w:val="en-GB"/>
-        </w:rPr>
-        <w:t>/home/vagrant</w:t>
-      </w:r>
-      <w:r>
-        <w:rPr>
-          <w:rFonts w:asciiTheme="majorHAnsi" w:hAnsiTheme="majorHAnsi"/>
-          <w:sz w:val="22"/>
-          <w:szCs w:val="22"/>
-          <w:lang w:val="en-GB"/>
-        </w:rPr>
-        <w:t xml:space="preserve"> directory of the VM. This is the home directory of the preconfigured user.</w:t>
+        <w:t>Once the necessary c</w:t>
+      </w:r>
+      <w:r>
+        <w:rPr>
+          <w:rFonts w:asciiTheme="majorHAnsi" w:hAnsiTheme="majorHAnsi"/>
+          <w:sz w:val="22"/>
+          <w:szCs w:val="22"/>
+          <w:lang w:val="en-GB"/>
+        </w:rPr>
+        <w:t>omponents of your experiment have</w:t>
+      </w:r>
+      <w:r>
+        <w:rPr>
+          <w:rFonts w:asciiTheme="majorHAnsi" w:hAnsiTheme="majorHAnsi"/>
+          <w:sz w:val="22"/>
+          <w:szCs w:val="22"/>
+          <w:lang w:val="en-GB"/>
+        </w:rPr>
+        <w:t xml:space="preserve"> been deployed and correctly configured, make sure to test your experiment in the VM environment.</w:t>
+      </w:r>
+      <w:r>
+        <w:rPr>
+          <w:rFonts w:asciiTheme="majorHAnsi" w:hAnsiTheme="majorHAnsi"/>
+          <w:sz w:val="22"/>
+          <w:szCs w:val="22"/>
+          <w:lang w:val="en-GB"/>
+        </w:rPr>
+        <w:t xml:space="preserve"> You shouldn’t treat the VM any different from an ordinary Linux based computer during these tests. If the VM needs to be rebooted, use the “Stop VM” button to shutdown the VM and then </w:t>
+      </w:r>
+      <w:r>
+        <w:rPr>
+          <w:rFonts w:asciiTheme="majorHAnsi" w:hAnsiTheme="majorHAnsi"/>
+          <w:sz w:val="22"/>
+          <w:szCs w:val="22"/>
+          <w:lang w:val="en-GB"/>
+        </w:rPr>
+        <w:t xml:space="preserve">the “Start VM” button to </w:t>
+      </w:r>
+      <w:r>
+        <w:rPr>
+          <w:rFonts w:asciiTheme="majorHAnsi" w:hAnsiTheme="majorHAnsi"/>
+          <w:sz w:val="22"/>
+          <w:szCs w:val="22"/>
+          <w:lang w:val="en-GB"/>
+        </w:rPr>
+        <w:t>restart system.</w:t>
       </w:r>
     </w:p>
     <w:p>
@@ -2931,62 +3229,61 @@
           <w:szCs w:val="22"/>
           <w:lang w:val="en-GB"/>
         </w:rPr>
-        <w:t>Once the necessary components of your experiment has been deployed and correctly configured, make sure to test your experiment in the VM environment.</w:t>
-      </w:r>
-      <w:r>
-        <w:rPr>
-          <w:rFonts w:asciiTheme="majorHAnsi" w:hAnsiTheme="majorHAnsi"/>
-          <w:sz w:val="22"/>
-          <w:szCs w:val="22"/>
-          <w:lang w:val="en-GB"/>
-        </w:rPr>
-        <w:t xml:space="preserve"> You shouldn’t treat the VM any different from an ordinary Linux based computer during these tests. If the VM needs to be rebooted, use the “Stop VM” button to shutdown the VM and then </w:t>
-      </w:r>
-      <w:r>
-        <w:rPr>
-          <w:rFonts w:asciiTheme="majorHAnsi" w:hAnsiTheme="majorHAnsi"/>
-          <w:sz w:val="22"/>
-          <w:szCs w:val="22"/>
-          <w:lang w:val="en-GB"/>
-        </w:rPr>
-        <w:t xml:space="preserve">the “Start VM” button to </w:t>
-      </w:r>
-      <w:r>
-        <w:rPr>
-          <w:rFonts w:asciiTheme="majorHAnsi" w:hAnsiTheme="majorHAnsi"/>
-          <w:sz w:val="22"/>
-          <w:szCs w:val="22"/>
-          <w:lang w:val="en-GB"/>
-        </w:rPr>
-        <w:t>restart system.</w:t>
-      </w:r>
-    </w:p>
-    <w:p>
-      <w:pPr>
-        <w:pStyle w:val="ListParagraph"/>
-        <w:numPr>
-          <w:ilvl w:val="0"/>
-          <w:numId w:val="6"/>
-        </w:numPr>
-        <w:spacing w:before="80"/>
-        <w:ind w:left="714" w:hanging="357"/>
-        <w:contextualSpacing w:val="0"/>
-        <w:jc w:val="both"/>
-        <w:rPr>
-          <w:rFonts w:asciiTheme="majorHAnsi" w:hAnsiTheme="majorHAnsi"/>
-          <w:sz w:val="22"/>
-          <w:szCs w:val="22"/>
-          <w:lang w:val="en-GB"/>
-        </w:rPr>
-      </w:pPr>
-      <w:r>
-        <w:rPr>
-          <w:rFonts w:asciiTheme="majorHAnsi" w:hAnsiTheme="majorHAnsi"/>
-          <w:sz w:val="22"/>
-          <w:szCs w:val="22"/>
-          <w:lang w:val="en-GB"/>
-        </w:rPr>
-        <w:t>Unless explicitly shutdown using the “Stop VM” button, a VM that has been started will continue to run in the Recomputation @ ECAI even after you have closed the web browser used for interacting with that VM.</w:t>
+        <w:t xml:space="preserve">Unless explicitly shutdown using the “Stop VM” button, a VM that has been started will continue to run </w:t>
+      </w:r>
+      <w:r>
+        <w:rPr>
+          <w:rFonts w:asciiTheme="majorHAnsi" w:hAnsiTheme="majorHAnsi"/>
+          <w:sz w:val="22"/>
+          <w:szCs w:val="22"/>
+          <w:lang w:val="en-GB"/>
+        </w:rPr>
+        <w:t>on</w:t>
+      </w:r>
+      <w:r>
+        <w:rPr>
+          <w:rFonts w:asciiTheme="majorHAnsi" w:hAnsiTheme="majorHAnsi"/>
+          <w:sz w:val="22"/>
+          <w:szCs w:val="22"/>
+          <w:lang w:val="en-GB"/>
+        </w:rPr>
+        <w:t xml:space="preserve"> the </w:t>
+      </w:r>
+      <w:r>
+        <w:rPr>
+          <w:rFonts w:asciiTheme="majorHAnsi" w:hAnsiTheme="majorHAnsi"/>
+          <w:sz w:val="22"/>
+          <w:szCs w:val="22"/>
+          <w:lang w:val="en-GB"/>
+        </w:rPr>
+        <w:t>recomputation.org</w:t>
+      </w:r>
+      <w:r>
+        <w:rPr>
+          <w:rFonts w:asciiTheme="majorHAnsi" w:hAnsiTheme="majorHAnsi"/>
+          <w:sz w:val="22"/>
+          <w:szCs w:val="22"/>
+          <w:lang w:val="en-GB"/>
+        </w:rPr>
+        <w:t xml:space="preserve"> </w:t>
+      </w:r>
+      <w:r>
+        <w:rPr>
+          <w:rFonts w:asciiTheme="majorHAnsi" w:hAnsiTheme="majorHAnsi"/>
+          <w:sz w:val="22"/>
+          <w:szCs w:val="22"/>
+          <w:lang w:val="en-GB"/>
+        </w:rPr>
+        <w:t xml:space="preserve">servers </w:t>
+      </w:r>
+      <w:r>
+        <w:rPr>
+          <w:rFonts w:asciiTheme="majorHAnsi" w:hAnsiTheme="majorHAnsi"/>
+          <w:sz w:val="22"/>
+          <w:szCs w:val="22"/>
+          <w:lang w:val="en-GB"/>
+        </w:rPr>
+        <w:t>even after you have closed the web browser used for interacting with that VM.</w:t>
       </w:r>
       <w:r>
         <w:rPr>
@@ -3143,7 +3440,7 @@
           <w:szCs w:val="22"/>
           <w:lang w:val="en-GB"/>
         </w:rPr>
-        <w:t xml:space="preserve"> active VMs consume fair amount of resources </w:t>
+        <w:t xml:space="preserve"> active VMs consume </w:t>
       </w:r>
       <w:r>
         <w:rPr>
@@ -3153,7 +3450,7 @@
           <w:szCs w:val="22"/>
           <w:lang w:val="en-GB"/>
         </w:rPr>
-        <w:t>of</w:t>
+        <w:t>a lot of the resources of the</w:t>
       </w:r>
       <w:r>
         <w:rPr>
@@ -3193,7 +3490,27 @@
           <w:szCs w:val="22"/>
           <w:lang w:val="en-GB"/>
         </w:rPr>
-        <w:t xml:space="preserve"> fact so that every user of the system has sufficient resources </w:t>
+        <w:t xml:space="preserve"> fact so that every user of </w:t>
+      </w:r>
+      <w:r>
+        <w:rPr>
+          <w:rFonts w:asciiTheme="majorHAnsi" w:hAnsiTheme="majorHAnsi"/>
+          <w:i/>
+          <w:sz w:val="22"/>
+          <w:szCs w:val="22"/>
+          <w:lang w:val="en-GB"/>
+        </w:rPr>
+        <w:t xml:space="preserve">recomputation.org </w:t>
+      </w:r>
+      <w:r>
+        <w:rPr>
+          <w:rFonts w:asciiTheme="majorHAnsi" w:hAnsiTheme="majorHAnsi"/>
+          <w:i/>
+          <w:sz w:val="22"/>
+          <w:szCs w:val="22"/>
+          <w:lang w:val="en-GB"/>
+        </w:rPr>
+        <w:t xml:space="preserve">has sufficient resources </w:t>
       </w:r>
       <w:r>
         <w:rPr>
@@ -3322,7 +3639,25 @@
           <w:szCs w:val="22"/>
           <w:lang w:val="en-GB"/>
         </w:rPr>
-        <w:t xml:space="preserve"> Recomputation @ ECAI. While the website itself is publicly accessible, user</w:t>
+        <w:t xml:space="preserve"> </w:t>
+      </w:r>
+      <w:r>
+        <w:rPr>
+          <w:rFonts w:asciiTheme="majorHAnsi" w:hAnsiTheme="majorHAnsi"/>
+          <w:sz w:val="22"/>
+          <w:szCs w:val="22"/>
+          <w:lang w:val="en-GB"/>
+        </w:rPr>
+        <w:t>recomputation.org</w:t>
+      </w:r>
+      <w:r>
+        <w:rPr>
+          <w:rFonts w:asciiTheme="majorHAnsi" w:hAnsiTheme="majorHAnsi"/>
+          <w:sz w:val="22"/>
+          <w:szCs w:val="22"/>
+          <w:lang w:val="en-GB"/>
+        </w:rPr>
+        <w:t>. While the website itself is publicly accessible, user</w:t>
       </w:r>
       <w:r>
         <w:rPr>
@@ -3682,6 +4017,8 @@
         </w:rPr>
         <w:t>The steps involved in boxing up a VM are presented below.</w:t>
       </w:r>
+      <w:bookmarkStart w:id="0" w:name="_GoBack"/>
+      <w:bookmarkEnd w:id="0"/>
     </w:p>
     <w:p>
       <w:pPr>
@@ -4030,7 +4367,25 @@
           <w:szCs w:val="22"/>
           <w:lang w:val="en-GB"/>
         </w:rPr>
-        <w:t>Once a boxed VM has been downloaded from the Recomputation @ ECAI website, follow these steps to deploy the VM in the local computer.</w:t>
+        <w:t xml:space="preserve">Once a boxed VM has been downloaded from the </w:t>
+      </w:r>
+      <w:r>
+        <w:rPr>
+          <w:rFonts w:asciiTheme="majorHAnsi" w:hAnsiTheme="majorHAnsi"/>
+          <w:sz w:val="22"/>
+          <w:szCs w:val="22"/>
+          <w:lang w:val="en-GB"/>
+        </w:rPr>
+        <w:t>recomputation.org</w:t>
+      </w:r>
+      <w:r>
+        <w:rPr>
+          <w:rFonts w:asciiTheme="majorHAnsi" w:hAnsiTheme="majorHAnsi"/>
+          <w:sz w:val="22"/>
+          <w:szCs w:val="22"/>
+          <w:lang w:val="en-GB"/>
+        </w:rPr>
+        <w:t xml:space="preserve"> website, follow these steps to deploy the VM in the local computer.</w:t>
       </w:r>
     </w:p>
     <w:p>
@@ -4156,7 +4511,27 @@
             <w:szCs w:val="22"/>
             <w:lang w:val="en-GB"/>
           </w:rPr>
-          <w:t>http://www.vagrantup.com</w:t>
+          <w:t>http://www.vagrantup.</w:t>
+        </w:r>
+        <w:r>
+          <w:rPr>
+            <w:rStyle w:val="Hyperlink"/>
+            <w:rFonts w:asciiTheme="majorHAnsi" w:hAnsiTheme="majorHAnsi"/>
+            <w:sz w:val="22"/>
+            <w:szCs w:val="22"/>
+            <w:lang w:val="en-GB"/>
+          </w:rPr>
+          <w:t>c</w:t>
+        </w:r>
+        <w:r>
+          <w:rPr>
+            <w:rStyle w:val="Hyperlink"/>
+            <w:rFonts w:asciiTheme="majorHAnsi" w:hAnsiTheme="majorHAnsi"/>
+            <w:sz w:val="22"/>
+            <w:szCs w:val="22"/>
+            <w:lang w:val="en-GB"/>
+          </w:rPr>
+          <w:t>om</w:t>
         </w:r>
       </w:hyperlink>
     </w:p>
@@ -4767,8 +5142,6 @@
         </w:rPr>
         <w:t>If required, you could completely remove the VirtualBox VM image stored in your local hard drive. To do so, issue the following command.</w:t>
       </w:r>
-      <w:bookmarkStart w:id="0" w:name="_GoBack"/>
-      <w:bookmarkEnd w:id="0"/>
     </w:p>
     <w:p>
       <w:pPr>

</xml_diff>